<commit_message>
Added a few lines to essay.
</commit_message>
<xml_diff>
--- a/Genetic Algorithms for Strings.docx
+++ b/Genetic Algorithms for Strings.docx
@@ -376,7 +376,31 @@
           <w:sz w:val="24"/>
           <w:szCs w:val="24"/>
         </w:rPr>
-        <w:t>. At the start of the game, the user will select what population they want to play against for the gene pool. Depending on the setting will determine how long the computer will take to solve the problem. It will use genetic algorithms for strings by taking the solution to the problem as well as the gene pool and calling the function to begin to begin the process of mating and mutating chromosomes for the solution.</w:t>
+        <w:t>. At the start of the game, the user will select what population they want to play against for</w:t>
+      </w:r>
+      <w:r>
+        <w:rPr>
+          <w:rFonts w:ascii="Verdana" w:hAnsi="Verdana"/>
+          <w:sz w:val="24"/>
+          <w:szCs w:val="24"/>
+        </w:rPr>
+        <w:t xml:space="preserve"> the gene pool. Depending on this</w:t>
+      </w:r>
+      <w:r>
+        <w:rPr>
+          <w:rFonts w:ascii="Verdana" w:hAnsi="Verdana"/>
+          <w:sz w:val="24"/>
+          <w:szCs w:val="24"/>
+        </w:rPr>
+        <w:t xml:space="preserve"> setting will determine how long the computer will take to solve the problem. It will use genetic algorithms for strings by taking the solution to the problem as well as the gene pool and calling the function to begin the process of mating and mutating chromosomes for the solution.</w:t>
+      </w:r>
+      <w:r>
+        <w:rPr>
+          <w:rFonts w:ascii="Verdana" w:hAnsi="Verdana"/>
+          <w:sz w:val="24"/>
+          <w:szCs w:val="24"/>
+        </w:rPr>
+        <w:t xml:space="preserve"> If the computer finds the solution before the user, the computer receives a point and the next question is asked. Otherwise, the user bests the computer and receives a point. The first to 20 points wins. </w:t>
       </w:r>
       <w:bookmarkStart w:id="0" w:name="_GoBack"/>
       <w:bookmarkEnd w:id="0"/>

</xml_diff>

<commit_message>
Last revision of  the Genetic Algorithms for Strings paper.
</commit_message>
<xml_diff>
--- a/Genetic Algorithms for Strings.docx
+++ b/Genetic Algorithms for Strings.docx
@@ -148,7 +148,6 @@
           <w:szCs w:val="24"/>
         </w:rPr>
       </w:pPr>
-      <w:proofErr w:type="gramStart"/>
       <w:r>
         <w:rPr>
           <w:rFonts w:ascii="Verdana" w:eastAsia="Times New Roman" w:hAnsi="Verdana" w:cs="Times New Roman"/>
@@ -158,7 +157,6 @@
         </w:rPr>
         <w:t>and</w:t>
       </w:r>
-      <w:proofErr w:type="gramEnd"/>
     </w:p>
     <w:p>
       <w:pPr>
@@ -166,6 +164,7 @@
         <w:jc w:val="center"/>
         <w:rPr>
           <w:rFonts w:ascii="Verdana" w:eastAsia="Times New Roman" w:hAnsi="Verdana" w:cs="Times New Roman"/>
+          <w:color w:val="000000"/>
           <w:sz w:val="24"/>
           <w:szCs w:val="24"/>
         </w:rPr>
@@ -182,6 +181,47 @@
     </w:p>
     <w:p>
       <w:pPr>
+        <w:spacing w:after="0" w:line="360" w:lineRule="auto"/>
+        <w:jc w:val="center"/>
+        <w:rPr>
+          <w:rFonts w:ascii="Verdana" w:eastAsia="Times New Roman" w:hAnsi="Verdana" w:cs="Times New Roman"/>
+          <w:color w:val="000000"/>
+          <w:sz w:val="18"/>
+          <w:szCs w:val="18"/>
+        </w:rPr>
+      </w:pPr>
+    </w:p>
+    <w:p>
+      <w:pPr>
+        <w:spacing w:after="0" w:line="360" w:lineRule="auto"/>
+        <w:jc w:val="center"/>
+        <w:rPr>
+          <w:rFonts w:ascii="Verdana" w:eastAsia="Times New Roman" w:hAnsi="Verdana" w:cs="Times New Roman"/>
+          <w:sz w:val="24"/>
+          <w:szCs w:val="24"/>
+        </w:rPr>
+      </w:pPr>
+      <w:r>
+        <w:rPr>
+          <w:rFonts w:ascii="Verdana" w:eastAsia="Times New Roman" w:hAnsi="Verdana" w:cs="Times New Roman"/>
+          <w:color w:val="000000"/>
+          <w:sz w:val="18"/>
+          <w:szCs w:val="18"/>
+        </w:rPr>
+        <w:t>*We have included screenshots of the program running at the end of this paper.</w:t>
+      </w:r>
+      <w:r>
+        <w:rPr>
+          <w:rFonts w:ascii="Verdana" w:eastAsia="Times New Roman" w:hAnsi="Verdana" w:cs="Times New Roman"/>
+          <w:color w:val="000000"/>
+          <w:sz w:val="24"/>
+          <w:szCs w:val="24"/>
+        </w:rPr>
+        <w:t xml:space="preserve"> </w:t>
+      </w:r>
+    </w:p>
+    <w:p>
+      <w:pPr>
         <w:spacing w:after="240" w:line="360" w:lineRule="auto"/>
         <w:rPr>
           <w:rFonts w:ascii="Verdana" w:eastAsia="Times New Roman" w:hAnsi="Verdana" w:cs="Times New Roman"/>
@@ -333,17 +373,7 @@
           <w:szCs w:val="24"/>
         </w:rPr>
         <w:lastRenderedPageBreak/>
-        <w:t>During class, we briefly discussed genetic algorithms which peaked our interest as well as ignited the fuel for this paper. These algorithms are “adaptive heuristic search algorithm based on the evolutionary ideas of natural selection and genetics</w:t>
-      </w:r>
-      <w:proofErr w:type="gramStart"/>
-      <w:r>
-        <w:rPr>
-          <w:rFonts w:ascii="Verdana" w:eastAsia="Times New Roman" w:hAnsi="Verdana" w:cs="Times New Roman"/>
-          <w:color w:val="000000"/>
-          <w:sz w:val="24"/>
-          <w:szCs w:val="24"/>
-        </w:rPr>
-        <w:t>”</w:t>
+        <w:t>During class, we briefly discussed genetic algorithms which peaked our interest as well as ignited the fuel for this paper. These algorithms are “adaptive heuristic search algorithm based on the evolutionary ideas of natural selection and genetics”</w:t>
       </w:r>
       <w:r>
         <w:rPr>
@@ -353,9 +383,17 @@
           <w:szCs w:val="24"/>
           <w:vertAlign w:val="subscript"/>
         </w:rPr>
-        <w:t>[</w:t>
-      </w:r>
-      <w:proofErr w:type="gramEnd"/>
+        <w:t>[1]</w:t>
+      </w:r>
+      <w:r>
+        <w:rPr>
+          <w:rFonts w:ascii="Verdana" w:eastAsia="Times New Roman" w:hAnsi="Verdana" w:cs="Times New Roman"/>
+          <w:color w:val="000000"/>
+          <w:sz w:val="24"/>
+          <w:szCs w:val="24"/>
+        </w:rPr>
+        <w:t>. The most interest fact about this topic is that these algorithms give the machine the ability to “learn” how to do a task as opposed to teaching the machine how to do that task. An example of this comes from an article we followed during the process of creating our game. Burak Kanber says, “hand-coding a walking routine will almost certainly fail. Even if you succeed in making a robot walk, the next robot that comes off the line might have a slightly different center of balance, and that algorithm you slaved over no longer works. Instead of enduring the inevitable heartbreak, you might use a GA to ‘teach the robot to learn to walk’ rather than simply ‘teaching the robot to walk’“</w:t>
+      </w:r>
       <w:r>
         <w:rPr>
           <w:rFonts w:ascii="Verdana" w:eastAsia="Times New Roman" w:hAnsi="Verdana" w:cs="Times New Roman"/>
@@ -364,56 +402,34 @@
           <w:szCs w:val="24"/>
           <w:vertAlign w:val="subscript"/>
         </w:rPr>
-        <w:t>1]</w:t>
-      </w:r>
-      <w:r>
-        <w:rPr>
-          <w:rFonts w:ascii="Verdana" w:eastAsia="Times New Roman" w:hAnsi="Verdana" w:cs="Times New Roman"/>
-          <w:color w:val="000000"/>
-          <w:sz w:val="24"/>
-          <w:szCs w:val="24"/>
-        </w:rPr>
-        <w:t xml:space="preserve">. The most interest fact about this topic is that these algorithms give the machine the ability to “learn” how to do a task as opposed to teaching the machine how to do that task. An example of this comes from an article we followed during the process of creating our game. </w:t>
-      </w:r>
-      <w:proofErr w:type="spellStart"/>
-      <w:r>
-        <w:rPr>
-          <w:rFonts w:ascii="Verdana" w:eastAsia="Times New Roman" w:hAnsi="Verdana" w:cs="Times New Roman"/>
-          <w:color w:val="000000"/>
-          <w:sz w:val="24"/>
-          <w:szCs w:val="24"/>
-        </w:rPr>
-        <w:t>Burak</w:t>
-      </w:r>
-      <w:proofErr w:type="spellEnd"/>
-      <w:r>
-        <w:rPr>
-          <w:rFonts w:ascii="Verdana" w:eastAsia="Times New Roman" w:hAnsi="Verdana" w:cs="Times New Roman"/>
-          <w:color w:val="000000"/>
-          <w:sz w:val="24"/>
-          <w:szCs w:val="24"/>
-        </w:rPr>
-        <w:t xml:space="preserve"> </w:t>
-      </w:r>
-      <w:proofErr w:type="spellStart"/>
-      <w:r>
-        <w:rPr>
-          <w:rFonts w:ascii="Verdana" w:eastAsia="Times New Roman" w:hAnsi="Verdana" w:cs="Times New Roman"/>
-          <w:color w:val="000000"/>
-          <w:sz w:val="24"/>
-          <w:szCs w:val="24"/>
-        </w:rPr>
-        <w:t>Kanber</w:t>
-      </w:r>
-      <w:proofErr w:type="spellEnd"/>
-      <w:r>
-        <w:rPr>
-          <w:rFonts w:ascii="Verdana" w:eastAsia="Times New Roman" w:hAnsi="Verdana" w:cs="Times New Roman"/>
-          <w:color w:val="000000"/>
-          <w:sz w:val="24"/>
-          <w:szCs w:val="24"/>
-        </w:rPr>
-        <w:t xml:space="preserve"> says, “hand-coding a walking routine will almost certainly fail. Even if you succeed in making a robot walk, the next robot that comes off the line might have a slightly different center of balance, and that algorithm you slaved over no longer works. Instead of enduring the inevitable heartbreak, you might use a GA to ‘teach the robot to learn to walk’ rather than simply ‘teaching the robot to walk’“</w:t>
+        <w:t>[2]</w:t>
+      </w:r>
+      <w:r>
+        <w:rPr>
+          <w:rFonts w:ascii="Verdana" w:eastAsia="Times New Roman" w:hAnsi="Verdana" w:cs="Times New Roman"/>
+          <w:color w:val="000000"/>
+          <w:sz w:val="24"/>
+          <w:szCs w:val="24"/>
+        </w:rPr>
+        <w:t xml:space="preserve">. Genetic Algorithms are used as an informed search technique in order to obtain the solution to the problem, or in most cases, a “close enough” solution to the problem. In general, genetic algorithms do not know the end goal to the problem at hand. Therefore, they must use a fitness value, or its inverse, a cost value, in order to find the solution. Just as with biology, the algorithm involves alleles connected together to form genes which are then stranded together to make a chromosome. When you create multiple chromosomes, you create the population. The convention follows as the strongest survives and the weakest dies. The strong chromosomes live on to mate with each other in order to produce children and keep their genes alive. There are chances where generations aren’t making progress when only mating, we can prevent this by allowing mutation on chromosomes to </w:t>
+      </w:r>
+      <w:r>
+        <w:rPr>
+          <w:rFonts w:ascii="Verdana" w:eastAsia="Times New Roman" w:hAnsi="Verdana" w:cs="Times New Roman"/>
+          <w:color w:val="000000"/>
+          <w:sz w:val="24"/>
+          <w:szCs w:val="24"/>
+        </w:rPr>
+        <w:t>kick start</w:t>
+      </w:r>
+      <w:r>
+        <w:rPr>
+          <w:rFonts w:ascii="Verdana" w:eastAsia="Times New Roman" w:hAnsi="Verdana" w:cs="Times New Roman"/>
+          <w:color w:val="000000"/>
+          <w:sz w:val="24"/>
+          <w:szCs w:val="24"/>
+        </w:rPr>
+        <w:t xml:space="preserve"> a mating process where two new children will be born. Since the mutation is used for diversity in the generations, then we do this less frequently than the mating (crossover) process</w:t>
       </w:r>
       <w:r>
         <w:rPr>
@@ -423,65 +439,7 @@
           <w:szCs w:val="24"/>
           <w:vertAlign w:val="subscript"/>
         </w:rPr>
-        <w:t>[2]</w:t>
-      </w:r>
-      <w:r>
-        <w:rPr>
-          <w:rFonts w:ascii="Verdana" w:eastAsia="Times New Roman" w:hAnsi="Verdana" w:cs="Times New Roman"/>
-          <w:color w:val="000000"/>
-          <w:sz w:val="24"/>
-          <w:szCs w:val="24"/>
-        </w:rPr>
-        <w:t xml:space="preserve">. Genetic Algorithms are used as an informed search technique in order to obtain the solution to the problem, or in most cases, a “close enough” solution to the problem. In general, genetic algorithms do not know the end goal to the problem at hand. Therefore, they must use a fitness value, or its inverse, a cost value, in order to find the solution. Just as with biology, the algorithm involves alleles connected together to form genes which are then stranded together to make a chromosome. When you create multiple chromosomes, you create the population. The convention follows as the strongest survives and the weakest dies. The strong chromosomes live on to mate with each other in order to produce children and keep their genes alive. There are chances where generations aren’t making progress when only mating, we can prevent this by allowing mutation on chromosomes to </w:t>
-      </w:r>
-      <w:r>
-        <w:rPr>
-          <w:rFonts w:ascii="Verdana" w:eastAsia="Times New Roman" w:hAnsi="Verdana" w:cs="Times New Roman"/>
-          <w:color w:val="000000"/>
-          <w:sz w:val="24"/>
-          <w:szCs w:val="24"/>
-        </w:rPr>
-        <w:t>kick start</w:t>
-      </w:r>
-      <w:r>
-        <w:rPr>
-          <w:rFonts w:ascii="Verdana" w:eastAsia="Times New Roman" w:hAnsi="Verdana" w:cs="Times New Roman"/>
-          <w:color w:val="000000"/>
-          <w:sz w:val="24"/>
-          <w:szCs w:val="24"/>
-        </w:rPr>
-        <w:t xml:space="preserve"> a mating process where two new children will be born. Since the mutation is used for diversity in the generations, then we do this less frequently than the mating (crossover) </w:t>
-      </w:r>
-      <w:proofErr w:type="gramStart"/>
-      <w:r>
-        <w:rPr>
-          <w:rFonts w:ascii="Verdana" w:eastAsia="Times New Roman" w:hAnsi="Verdana" w:cs="Times New Roman"/>
-          <w:color w:val="000000"/>
-          <w:sz w:val="24"/>
-          <w:szCs w:val="24"/>
-        </w:rPr>
-        <w:t>process</w:t>
-      </w:r>
-      <w:r>
-        <w:rPr>
-          <w:rFonts w:ascii="Verdana" w:eastAsia="Times New Roman" w:hAnsi="Verdana" w:cs="Times New Roman"/>
-          <w:color w:val="000000"/>
-          <w:sz w:val="24"/>
-          <w:szCs w:val="24"/>
-          <w:vertAlign w:val="subscript"/>
-        </w:rPr>
-        <w:t>[</w:t>
-      </w:r>
-      <w:proofErr w:type="gramEnd"/>
-      <w:r>
-        <w:rPr>
-          <w:rFonts w:ascii="Verdana" w:eastAsia="Times New Roman" w:hAnsi="Verdana" w:cs="Times New Roman"/>
-          <w:color w:val="000000"/>
-          <w:sz w:val="24"/>
-          <w:szCs w:val="24"/>
-          <w:vertAlign w:val="subscript"/>
-        </w:rPr>
-        <w:t>4]</w:t>
+        <w:t>[4]</w:t>
       </w:r>
       <w:r>
         <w:rPr>
@@ -622,17 +580,7 @@
           <w:sz w:val="24"/>
           <w:szCs w:val="24"/>
         </w:rPr>
-        <w:t xml:space="preserve">In biology, alleles are variations of </w:t>
-      </w:r>
-      <w:proofErr w:type="gramStart"/>
-      <w:r>
-        <w:rPr>
-          <w:rFonts w:ascii="Verdana" w:eastAsia="Times New Roman" w:hAnsi="Verdana" w:cs="Times New Roman"/>
-          <w:color w:val="000000"/>
-          <w:sz w:val="24"/>
-          <w:szCs w:val="24"/>
-        </w:rPr>
-        <w:t>genes</w:t>
+        <w:t>In biology, alleles are variations of genes</w:t>
       </w:r>
       <w:r>
         <w:rPr>
@@ -642,9 +590,67 @@
           <w:szCs w:val="24"/>
           <w:vertAlign w:val="subscript"/>
         </w:rPr>
-        <w:t>[</w:t>
-      </w:r>
-      <w:proofErr w:type="gramEnd"/>
+        <w:t>[5]</w:t>
+      </w:r>
+      <w:r>
+        <w:rPr>
+          <w:rFonts w:ascii="Verdana" w:eastAsia="Times New Roman" w:hAnsi="Verdana" w:cs="Times New Roman"/>
+          <w:color w:val="000000"/>
+          <w:sz w:val="24"/>
+          <w:szCs w:val="24"/>
+        </w:rPr>
+        <w:t xml:space="preserve">. In computer science, we refer to these as the binary digits (bits) the computer uses to manipulate data (i.e. 0’s and 1’s). </w:t>
+      </w:r>
+    </w:p>
+    <w:p>
+      <w:pPr>
+        <w:spacing w:after="0" w:line="360" w:lineRule="auto"/>
+        <w:rPr>
+          <w:rFonts w:ascii="Verdana" w:eastAsia="Times New Roman" w:hAnsi="Verdana" w:cs="Times New Roman"/>
+          <w:sz w:val="24"/>
+          <w:szCs w:val="24"/>
+        </w:rPr>
+      </w:pPr>
+    </w:p>
+    <w:p>
+      <w:pPr>
+        <w:spacing w:after="0" w:line="360" w:lineRule="auto"/>
+        <w:rPr>
+          <w:rFonts w:ascii="Verdana" w:eastAsia="Times New Roman" w:hAnsi="Verdana" w:cs="Times New Roman"/>
+          <w:sz w:val="24"/>
+          <w:szCs w:val="24"/>
+        </w:rPr>
+      </w:pPr>
+      <w:r>
+        <w:rPr>
+          <w:rFonts w:ascii="Verdana" w:eastAsia="Times New Roman" w:hAnsi="Verdana" w:cs="Times New Roman"/>
+          <w:b/>
+          <w:bCs/>
+          <w:color w:val="000000"/>
+          <w:sz w:val="24"/>
+          <w:szCs w:val="24"/>
+        </w:rPr>
+        <w:t>Genes</w:t>
+      </w:r>
+    </w:p>
+    <w:p>
+      <w:pPr>
+        <w:spacing w:after="0" w:line="360" w:lineRule="auto"/>
+        <w:rPr>
+          <w:rFonts w:ascii="Verdana" w:eastAsia="Times New Roman" w:hAnsi="Verdana" w:cs="Times New Roman"/>
+          <w:sz w:val="24"/>
+          <w:szCs w:val="24"/>
+        </w:rPr>
+      </w:pPr>
+      <w:r>
+        <w:rPr>
+          <w:rFonts w:ascii="Verdana" w:eastAsia="Times New Roman" w:hAnsi="Verdana" w:cs="Times New Roman"/>
+          <w:color w:val="000000"/>
+          <w:sz w:val="24"/>
+          <w:szCs w:val="24"/>
+        </w:rPr>
+        <w:t>Genes can mutate to take alternate forms</w:t>
+      </w:r>
       <w:r>
         <w:rPr>
           <w:rFonts w:ascii="Verdana" w:eastAsia="Times New Roman" w:hAnsi="Verdana" w:cs="Times New Roman"/>
@@ -653,16 +659,52 @@
           <w:szCs w:val="24"/>
           <w:vertAlign w:val="subscript"/>
         </w:rPr>
-        <w:t>5]</w:t>
-      </w:r>
-      <w:r>
-        <w:rPr>
-          <w:rFonts w:ascii="Verdana" w:eastAsia="Times New Roman" w:hAnsi="Verdana" w:cs="Times New Roman"/>
-          <w:color w:val="000000"/>
-          <w:sz w:val="24"/>
-          <w:szCs w:val="24"/>
-        </w:rPr>
-        <w:t xml:space="preserve">. In computer science, we refer to these as the binary digits (bits) the computer uses to manipulate data (i.e. 0’s and 1’s). </w:t>
+        <w:t>[5]</w:t>
+      </w:r>
+      <w:r>
+        <w:rPr>
+          <w:rFonts w:ascii="Verdana" w:eastAsia="Times New Roman" w:hAnsi="Verdana" w:cs="Times New Roman"/>
+          <w:color w:val="000000"/>
+          <w:sz w:val="24"/>
+          <w:szCs w:val="24"/>
+        </w:rPr>
+        <w:t>. In computer science, we term bits strung together to form relatable data as genes. For instance, when you have the letter ‘a’</w:t>
+      </w:r>
+      <w:r>
+        <w:rPr>
+          <w:rFonts w:ascii="Verdana" w:eastAsia="Times New Roman" w:hAnsi="Verdana" w:cs="Times New Roman"/>
+          <w:color w:val="000000"/>
+          <w:sz w:val="24"/>
+          <w:szCs w:val="24"/>
+        </w:rPr>
+        <w:t>,</w:t>
+      </w:r>
+      <w:r>
+        <w:rPr>
+          <w:rFonts w:ascii="Verdana" w:eastAsia="Times New Roman" w:hAnsi="Verdana" w:cs="Times New Roman"/>
+          <w:color w:val="000000"/>
+          <w:sz w:val="24"/>
+          <w:szCs w:val="24"/>
+        </w:rPr>
+        <w:t xml:space="preserve"> in binary</w:t>
+      </w:r>
+      <w:r>
+        <w:rPr>
+          <w:rFonts w:ascii="Verdana" w:eastAsia="Times New Roman" w:hAnsi="Verdana" w:cs="Times New Roman"/>
+          <w:color w:val="000000"/>
+          <w:sz w:val="24"/>
+          <w:szCs w:val="24"/>
+        </w:rPr>
+        <w:t xml:space="preserve"> it</w:t>
+      </w:r>
+      <w:r>
+        <w:rPr>
+          <w:rFonts w:ascii="Verdana" w:eastAsia="Times New Roman" w:hAnsi="Verdana" w:cs="Times New Roman"/>
+          <w:color w:val="000000"/>
+          <w:sz w:val="24"/>
+          <w:szCs w:val="24"/>
+        </w:rPr>
+        <w:t xml:space="preserve"> is 01100001.</w:t>
       </w:r>
     </w:p>
     <w:p>
@@ -693,36 +735,312 @@
           <w:sz w:val="24"/>
           <w:szCs w:val="24"/>
         </w:rPr>
-        <w:t>Genes</w:t>
-      </w:r>
-    </w:p>
-    <w:p>
-      <w:pPr>
-        <w:spacing w:after="0" w:line="360" w:lineRule="auto"/>
-        <w:rPr>
-          <w:rFonts w:ascii="Verdana" w:eastAsia="Times New Roman" w:hAnsi="Verdana" w:cs="Times New Roman"/>
-          <w:sz w:val="24"/>
-          <w:szCs w:val="24"/>
-        </w:rPr>
-      </w:pPr>
-      <w:r>
-        <w:rPr>
-          <w:rFonts w:ascii="Verdana" w:eastAsia="Times New Roman" w:hAnsi="Verdana" w:cs="Times New Roman"/>
-          <w:color w:val="000000"/>
-          <w:sz w:val="24"/>
-          <w:szCs w:val="24"/>
-        </w:rPr>
-        <w:t xml:space="preserve">Genes can mutate to take alternate </w:t>
-      </w:r>
-      <w:proofErr w:type="gramStart"/>
-      <w:r>
-        <w:rPr>
-          <w:rFonts w:ascii="Verdana" w:eastAsia="Times New Roman" w:hAnsi="Verdana" w:cs="Times New Roman"/>
-          <w:color w:val="000000"/>
-          <w:sz w:val="24"/>
-          <w:szCs w:val="24"/>
-        </w:rPr>
-        <w:t>forms</w:t>
+        <w:t>Chromosomes</w:t>
+      </w:r>
+    </w:p>
+    <w:p>
+      <w:pPr>
+        <w:spacing w:after="0" w:line="360" w:lineRule="auto"/>
+        <w:rPr>
+          <w:rFonts w:ascii="Verdana" w:eastAsia="Times New Roman" w:hAnsi="Verdana" w:cs="Times New Roman"/>
+          <w:sz w:val="24"/>
+          <w:szCs w:val="24"/>
+        </w:rPr>
+      </w:pPr>
+      <w:r>
+        <w:rPr>
+          <w:rFonts w:ascii="Verdana" w:eastAsia="Times New Roman" w:hAnsi="Verdana" w:cs="Times New Roman"/>
+          <w:color w:val="000000"/>
+          <w:sz w:val="24"/>
+          <w:szCs w:val="24"/>
+        </w:rPr>
+        <w:t xml:space="preserve">When you string several genes together you form words. An example would be the word ‘at’ which has a binary flow of 01100001 01110100. </w:t>
+      </w:r>
+    </w:p>
+    <w:p>
+      <w:pPr>
+        <w:spacing w:after="0" w:line="360" w:lineRule="auto"/>
+        <w:rPr>
+          <w:rFonts w:ascii="Verdana" w:eastAsia="Times New Roman" w:hAnsi="Verdana" w:cs="Times New Roman"/>
+          <w:sz w:val="24"/>
+          <w:szCs w:val="24"/>
+        </w:rPr>
+      </w:pPr>
+    </w:p>
+    <w:p>
+      <w:pPr>
+        <w:spacing w:after="0" w:line="360" w:lineRule="auto"/>
+        <w:rPr>
+          <w:rFonts w:ascii="Verdana" w:eastAsia="Times New Roman" w:hAnsi="Verdana" w:cs="Times New Roman"/>
+          <w:sz w:val="24"/>
+          <w:szCs w:val="24"/>
+        </w:rPr>
+      </w:pPr>
+      <w:r>
+        <w:rPr>
+          <w:rFonts w:ascii="Verdana" w:eastAsia="Times New Roman" w:hAnsi="Verdana" w:cs="Times New Roman"/>
+          <w:b/>
+          <w:bCs/>
+          <w:color w:val="000000"/>
+          <w:sz w:val="24"/>
+          <w:szCs w:val="24"/>
+        </w:rPr>
+        <w:t>Population</w:t>
+      </w:r>
+    </w:p>
+    <w:p>
+      <w:pPr>
+        <w:spacing w:after="0" w:line="360" w:lineRule="auto"/>
+        <w:rPr>
+          <w:rFonts w:ascii="Verdana" w:eastAsia="Times New Roman" w:hAnsi="Verdana" w:cs="Times New Roman"/>
+          <w:sz w:val="24"/>
+          <w:szCs w:val="24"/>
+        </w:rPr>
+      </w:pPr>
+      <w:r>
+        <w:rPr>
+          <w:rFonts w:ascii="Verdana" w:eastAsia="Times New Roman" w:hAnsi="Verdana" w:cs="Times New Roman"/>
+          <w:color w:val="000000"/>
+          <w:sz w:val="24"/>
+          <w:szCs w:val="24"/>
+        </w:rPr>
+        <w:t xml:space="preserve">The collection of these chromosomes in a space is what we call the population. In order for our chromosomes to evolve, we need to have more than one chromosome in the population. </w:t>
+      </w:r>
+    </w:p>
+    <w:p>
+      <w:pPr>
+        <w:spacing w:after="0" w:line="360" w:lineRule="auto"/>
+        <w:rPr>
+          <w:rFonts w:ascii="Verdana" w:eastAsia="Times New Roman" w:hAnsi="Verdana" w:cs="Times New Roman"/>
+          <w:sz w:val="24"/>
+          <w:szCs w:val="24"/>
+        </w:rPr>
+      </w:pPr>
+    </w:p>
+    <w:p>
+      <w:pPr>
+        <w:spacing w:after="0" w:line="360" w:lineRule="auto"/>
+        <w:rPr>
+          <w:rFonts w:ascii="Verdana" w:eastAsia="Times New Roman" w:hAnsi="Verdana" w:cs="Times New Roman"/>
+          <w:sz w:val="24"/>
+          <w:szCs w:val="24"/>
+        </w:rPr>
+      </w:pPr>
+      <w:r>
+        <w:rPr>
+          <w:rFonts w:ascii="Verdana" w:eastAsia="Times New Roman" w:hAnsi="Verdana" w:cs="Times New Roman"/>
+          <w:b/>
+          <w:bCs/>
+          <w:color w:val="000000"/>
+          <w:sz w:val="24"/>
+          <w:szCs w:val="24"/>
+        </w:rPr>
+        <w:t>Mating</w:t>
+      </w:r>
+    </w:p>
+    <w:p>
+      <w:pPr>
+        <w:spacing w:after="0" w:line="360" w:lineRule="auto"/>
+        <w:rPr>
+          <w:rFonts w:ascii="Verdana" w:eastAsia="Times New Roman" w:hAnsi="Verdana" w:cs="Times New Roman"/>
+          <w:sz w:val="24"/>
+          <w:szCs w:val="24"/>
+        </w:rPr>
+      </w:pPr>
+      <w:r>
+        <w:rPr>
+          <w:rFonts w:ascii="Verdana" w:eastAsia="Times New Roman" w:hAnsi="Verdana" w:cs="Times New Roman"/>
+          <w:color w:val="000000"/>
+          <w:sz w:val="24"/>
+          <w:szCs w:val="24"/>
+        </w:rPr>
+        <w:t xml:space="preserve">Mating involves taking two chromosomes which have the best value (fitness or cost depending on which method suits your need). Your algorithm will have a crossover point where it takes two strings and swaps the last part. For example, if you have the words Supetruck and Firerman, and you set the </w:t>
+      </w:r>
+      <w:r>
+        <w:rPr>
+          <w:rFonts w:ascii="Verdana" w:eastAsia="Times New Roman" w:hAnsi="Verdana" w:cs="Times New Roman"/>
+          <w:color w:val="000000"/>
+          <w:sz w:val="24"/>
+          <w:szCs w:val="24"/>
+        </w:rPr>
+        <w:lastRenderedPageBreak/>
+        <w:t xml:space="preserve">crossover point to be right after the fourth character of each word, after the e, then once you mate the two strings you would produce the children Superman and Firetruck. Doing this concept over generations will eventually produce children with value levels close enough to the desired results. </w:t>
+      </w:r>
+    </w:p>
+    <w:p>
+      <w:pPr>
+        <w:spacing w:after="0" w:line="360" w:lineRule="auto"/>
+        <w:rPr>
+          <w:rFonts w:ascii="Verdana" w:eastAsia="Times New Roman" w:hAnsi="Verdana" w:cs="Times New Roman"/>
+          <w:sz w:val="24"/>
+          <w:szCs w:val="24"/>
+        </w:rPr>
+      </w:pPr>
+      <w:r>
+        <w:rPr>
+          <w:rFonts w:ascii="Verdana" w:eastAsia="Times New Roman" w:hAnsi="Verdana" w:cs="Times New Roman"/>
+          <w:sz w:val="24"/>
+          <w:szCs w:val="24"/>
+        </w:rPr>
+        <w:tab/>
+      </w:r>
+    </w:p>
+    <w:p>
+      <w:pPr>
+        <w:spacing w:after="0" w:line="360" w:lineRule="auto"/>
+        <w:rPr>
+          <w:rFonts w:ascii="Verdana" w:eastAsia="Times New Roman" w:hAnsi="Verdana" w:cs="Times New Roman"/>
+          <w:sz w:val="24"/>
+          <w:szCs w:val="24"/>
+        </w:rPr>
+      </w:pPr>
+      <w:r>
+        <w:rPr>
+          <w:rFonts w:ascii="Verdana" w:eastAsia="Times New Roman" w:hAnsi="Verdana" w:cs="Times New Roman"/>
+          <w:b/>
+          <w:bCs/>
+          <w:color w:val="000000"/>
+          <w:sz w:val="24"/>
+          <w:szCs w:val="24"/>
+        </w:rPr>
+        <w:t>Mutating</w:t>
+      </w:r>
+    </w:p>
+    <w:p>
+      <w:pPr>
+        <w:spacing w:after="0" w:line="360" w:lineRule="auto"/>
+        <w:rPr>
+          <w:rFonts w:ascii="Verdana" w:eastAsia="Times New Roman" w:hAnsi="Verdana" w:cs="Times New Roman"/>
+          <w:sz w:val="24"/>
+          <w:szCs w:val="24"/>
+        </w:rPr>
+      </w:pPr>
+      <w:r>
+        <w:rPr>
+          <w:rFonts w:ascii="Verdana" w:eastAsia="Times New Roman" w:hAnsi="Verdana" w:cs="Times New Roman"/>
+          <w:color w:val="000000"/>
+          <w:sz w:val="24"/>
+          <w:szCs w:val="24"/>
+        </w:rPr>
+        <w:t>When your mating becomes stagnant then you need to give it a push. Changing one gene will produce a desired result for your mating process to thrive again. The programmer will place the method for mutating chromosomes in the code. Each chromosome is given a chance to mutate. Then the algorithm will finish and produces the best answer it could. Mutations keep the population diverse.</w:t>
+      </w:r>
+    </w:p>
+    <w:p>
+      <w:pPr>
+        <w:spacing w:after="0" w:line="360" w:lineRule="auto"/>
+        <w:rPr>
+          <w:rFonts w:ascii="Verdana" w:eastAsia="Times New Roman" w:hAnsi="Verdana" w:cs="Times New Roman"/>
+          <w:sz w:val="24"/>
+          <w:szCs w:val="24"/>
+        </w:rPr>
+      </w:pPr>
+    </w:p>
+    <w:p>
+      <w:pPr>
+        <w:spacing w:after="0" w:line="360" w:lineRule="auto"/>
+        <w:rPr>
+          <w:rFonts w:ascii="Verdana" w:eastAsia="Times New Roman" w:hAnsi="Verdana" w:cs="Times New Roman"/>
+          <w:sz w:val="24"/>
+          <w:szCs w:val="24"/>
+        </w:rPr>
+      </w:pPr>
+      <w:r>
+        <w:rPr>
+          <w:rFonts w:ascii="Verdana" w:eastAsia="Times New Roman" w:hAnsi="Verdana" w:cs="Times New Roman"/>
+          <w:b/>
+          <w:bCs/>
+          <w:color w:val="000000"/>
+          <w:sz w:val="24"/>
+          <w:szCs w:val="24"/>
+        </w:rPr>
+        <w:t>Cost Vs. Fitness</w:t>
+      </w:r>
+    </w:p>
+    <w:p>
+      <w:pPr>
+        <w:spacing w:after="0" w:line="360" w:lineRule="auto"/>
+        <w:rPr>
+          <w:rFonts w:ascii="Verdana" w:eastAsia="Times New Roman" w:hAnsi="Verdana" w:cs="Times New Roman"/>
+          <w:sz w:val="24"/>
+          <w:szCs w:val="24"/>
+        </w:rPr>
+      </w:pPr>
+      <w:r>
+        <w:rPr>
+          <w:rFonts w:ascii="Verdana" w:eastAsia="Times New Roman" w:hAnsi="Verdana" w:cs="Times New Roman"/>
+          <w:color w:val="000000"/>
+          <w:sz w:val="24"/>
+          <w:szCs w:val="24"/>
+        </w:rPr>
+        <w:t xml:space="preserve">If a genetic algorithm knows the end goal, as we did with our code, then the goal value of whichever method they use would be the “exact match” value. For instance, if you are using the fitness value for your algorithm, then you will know the informed search method found the exact match once its fitness value reaches 100%. Inversely, if you are using the cost value for your algorithm, then you will know the search found the exact match once its cost value reaches 0%. However, as we stated before, the algorithm typically does not know what the end goal is, and therefore, would find a best solution for the problem. </w:t>
+      </w:r>
+    </w:p>
+    <w:p>
+      <w:pPr>
+        <w:spacing w:after="0" w:line="360" w:lineRule="auto"/>
+        <w:rPr>
+          <w:rFonts w:ascii="Verdana" w:eastAsia="Times New Roman" w:hAnsi="Verdana" w:cs="Times New Roman"/>
+          <w:sz w:val="24"/>
+          <w:szCs w:val="24"/>
+        </w:rPr>
+      </w:pPr>
+    </w:p>
+    <w:p>
+      <w:pPr>
+        <w:spacing w:after="0" w:line="360" w:lineRule="auto"/>
+        <w:rPr>
+          <w:rFonts w:ascii="Verdana" w:eastAsia="Times New Roman" w:hAnsi="Verdana" w:cs="Times New Roman"/>
+          <w:sz w:val="24"/>
+          <w:szCs w:val="24"/>
+        </w:rPr>
+      </w:pPr>
+      <w:r>
+        <w:rPr>
+          <w:rFonts w:ascii="Verdana" w:eastAsia="Times New Roman" w:hAnsi="Verdana" w:cs="Times New Roman"/>
+          <w:b/>
+          <w:bCs/>
+          <w:color w:val="000000"/>
+          <w:sz w:val="24"/>
+          <w:szCs w:val="24"/>
+        </w:rPr>
+        <w:t>The Process</w:t>
+      </w:r>
+    </w:p>
+    <w:p>
+      <w:pPr>
+        <w:spacing w:after="0" w:line="360" w:lineRule="auto"/>
+        <w:rPr>
+          <w:rFonts w:ascii="Verdana" w:eastAsia="Times New Roman" w:hAnsi="Verdana" w:cs="Times New Roman"/>
+          <w:sz w:val="24"/>
+          <w:szCs w:val="24"/>
+        </w:rPr>
+      </w:pPr>
+      <w:r>
+        <w:rPr>
+          <w:rFonts w:ascii="Verdana" w:eastAsia="Times New Roman" w:hAnsi="Verdana" w:cs="Times New Roman"/>
+          <w:color w:val="000000"/>
+          <w:sz w:val="24"/>
+          <w:szCs w:val="24"/>
+        </w:rPr>
+        <w:t xml:space="preserve">The process of a genetic algorithm is exactly how you would expect it to be. The strong survive and the weakest die. So what steps are there and how </w:t>
+      </w:r>
+      <w:r>
+        <w:rPr>
+          <w:rFonts w:ascii="Verdana" w:eastAsia="Times New Roman" w:hAnsi="Verdana" w:cs="Times New Roman"/>
+          <w:color w:val="000000"/>
+          <w:sz w:val="24"/>
+          <w:szCs w:val="24"/>
+        </w:rPr>
+        <w:t>do you</w:t>
+      </w:r>
+      <w:r>
+        <w:rPr>
+          <w:rFonts w:ascii="Verdana" w:eastAsia="Times New Roman" w:hAnsi="Verdana" w:cs="Times New Roman"/>
+          <w:color w:val="000000"/>
+          <w:sz w:val="24"/>
+          <w:szCs w:val="24"/>
+        </w:rPr>
+        <w:t xml:space="preserve"> jump start this process? There is a good scholarpedia article</w:t>
       </w:r>
       <w:r>
         <w:rPr>
@@ -732,9 +1050,27 @@
           <w:szCs w:val="24"/>
           <w:vertAlign w:val="subscript"/>
         </w:rPr>
-        <w:t>[</w:t>
-      </w:r>
-      <w:proofErr w:type="gramEnd"/>
+        <w:t>[3]</w:t>
+      </w:r>
+      <w:r>
+        <w:rPr>
+          <w:rFonts w:ascii="Verdana" w:eastAsia="Times New Roman" w:hAnsi="Verdana" w:cs="Times New Roman"/>
+          <w:color w:val="000000"/>
+          <w:sz w:val="24"/>
+          <w:szCs w:val="24"/>
+        </w:rPr>
+        <w:t xml:space="preserve"> which discusses one common set of steps to take. Though, there can be more than </w:t>
+      </w:r>
+      <w:r>
+        <w:rPr>
+          <w:rFonts w:ascii="Verdana" w:eastAsia="Times New Roman" w:hAnsi="Verdana" w:cs="Times New Roman"/>
+          <w:color w:val="000000"/>
+          <w:sz w:val="24"/>
+          <w:szCs w:val="24"/>
+        </w:rPr>
+        <w:lastRenderedPageBreak/>
+        <w:t>one way to create your genetic algorithm. Let’s discuss the steps from the article. First, you start with creating a “population of N individual strings of”</w:t>
+      </w:r>
       <w:r>
         <w:rPr>
           <w:rFonts w:ascii="Verdana" w:eastAsia="Times New Roman" w:hAnsi="Verdana" w:cs="Times New Roman"/>
@@ -743,489 +1079,88 @@
           <w:szCs w:val="24"/>
           <w:vertAlign w:val="subscript"/>
         </w:rPr>
-        <w:t>5]</w:t>
-      </w:r>
-      <w:r>
-        <w:rPr>
-          <w:rFonts w:ascii="Verdana" w:eastAsia="Times New Roman" w:hAnsi="Verdana" w:cs="Times New Roman"/>
-          <w:color w:val="000000"/>
-          <w:sz w:val="24"/>
-          <w:szCs w:val="24"/>
-        </w:rPr>
-        <w:t>. In computer science, we term bits strung together to form relatable data as genes. For instance, when you have the letter ‘a’</w:t>
-      </w:r>
-      <w:r>
-        <w:rPr>
-          <w:rFonts w:ascii="Verdana" w:eastAsia="Times New Roman" w:hAnsi="Verdana" w:cs="Times New Roman"/>
-          <w:color w:val="000000"/>
-          <w:sz w:val="24"/>
-          <w:szCs w:val="24"/>
-        </w:rPr>
-        <w:t>,</w:t>
-      </w:r>
-      <w:r>
-        <w:rPr>
-          <w:rFonts w:ascii="Verdana" w:eastAsia="Times New Roman" w:hAnsi="Verdana" w:cs="Times New Roman"/>
-          <w:color w:val="000000"/>
-          <w:sz w:val="24"/>
-          <w:szCs w:val="24"/>
-        </w:rPr>
-        <w:t xml:space="preserve"> in binary</w:t>
-      </w:r>
-      <w:r>
-        <w:rPr>
-          <w:rFonts w:ascii="Verdana" w:eastAsia="Times New Roman" w:hAnsi="Verdana" w:cs="Times New Roman"/>
-          <w:color w:val="000000"/>
-          <w:sz w:val="24"/>
-          <w:szCs w:val="24"/>
-        </w:rPr>
-        <w:t xml:space="preserve"> it</w:t>
-      </w:r>
-      <w:r>
-        <w:rPr>
-          <w:rFonts w:ascii="Verdana" w:eastAsia="Times New Roman" w:hAnsi="Verdana" w:cs="Times New Roman"/>
-          <w:color w:val="000000"/>
-          <w:sz w:val="24"/>
-          <w:szCs w:val="24"/>
-        </w:rPr>
-        <w:t xml:space="preserve"> is 01100001.</w:t>
-      </w:r>
-    </w:p>
-    <w:p>
-      <w:pPr>
-        <w:spacing w:after="0" w:line="360" w:lineRule="auto"/>
-        <w:rPr>
-          <w:rFonts w:ascii="Verdana" w:eastAsia="Times New Roman" w:hAnsi="Verdana" w:cs="Times New Roman"/>
-          <w:sz w:val="24"/>
-          <w:szCs w:val="24"/>
-        </w:rPr>
-      </w:pPr>
-    </w:p>
-    <w:p>
-      <w:pPr>
-        <w:spacing w:after="0" w:line="360" w:lineRule="auto"/>
-        <w:rPr>
-          <w:rFonts w:ascii="Verdana" w:eastAsia="Times New Roman" w:hAnsi="Verdana" w:cs="Times New Roman"/>
-          <w:sz w:val="24"/>
-          <w:szCs w:val="24"/>
-        </w:rPr>
-      </w:pPr>
-      <w:r>
-        <w:rPr>
-          <w:rFonts w:ascii="Verdana" w:eastAsia="Times New Roman" w:hAnsi="Verdana" w:cs="Times New Roman"/>
-          <w:b/>
-          <w:bCs/>
-          <w:color w:val="000000"/>
-          <w:sz w:val="24"/>
-          <w:szCs w:val="24"/>
-        </w:rPr>
-        <w:t>Chromosomes</w:t>
-      </w:r>
-    </w:p>
-    <w:p>
-      <w:pPr>
-        <w:spacing w:after="0" w:line="360" w:lineRule="auto"/>
-        <w:rPr>
-          <w:rFonts w:ascii="Verdana" w:eastAsia="Times New Roman" w:hAnsi="Verdana" w:cs="Times New Roman"/>
-          <w:sz w:val="24"/>
-          <w:szCs w:val="24"/>
-        </w:rPr>
-      </w:pPr>
-      <w:r>
-        <w:rPr>
-          <w:rFonts w:ascii="Verdana" w:eastAsia="Times New Roman" w:hAnsi="Verdana" w:cs="Times New Roman"/>
-          <w:color w:val="000000"/>
-          <w:sz w:val="24"/>
-          <w:szCs w:val="24"/>
-        </w:rPr>
-        <w:t xml:space="preserve">When you string several genes together you form words. An example would be the word ‘at’ which has a binary flow of 01100001 01110100. </w:t>
-      </w:r>
-    </w:p>
-    <w:p>
-      <w:pPr>
-        <w:spacing w:after="0" w:line="360" w:lineRule="auto"/>
-        <w:rPr>
-          <w:rFonts w:ascii="Verdana" w:eastAsia="Times New Roman" w:hAnsi="Verdana" w:cs="Times New Roman"/>
-          <w:sz w:val="24"/>
-          <w:szCs w:val="24"/>
-        </w:rPr>
-      </w:pPr>
-    </w:p>
-    <w:p>
-      <w:pPr>
-        <w:spacing w:after="0" w:line="360" w:lineRule="auto"/>
-        <w:rPr>
-          <w:rFonts w:ascii="Verdana" w:eastAsia="Times New Roman" w:hAnsi="Verdana" w:cs="Times New Roman"/>
-          <w:sz w:val="24"/>
-          <w:szCs w:val="24"/>
-        </w:rPr>
-      </w:pPr>
-      <w:r>
-        <w:rPr>
-          <w:rFonts w:ascii="Verdana" w:eastAsia="Times New Roman" w:hAnsi="Verdana" w:cs="Times New Roman"/>
-          <w:b/>
-          <w:bCs/>
-          <w:color w:val="000000"/>
-          <w:sz w:val="24"/>
-          <w:szCs w:val="24"/>
-        </w:rPr>
-        <w:t>Population</w:t>
-      </w:r>
-    </w:p>
-    <w:p>
-      <w:pPr>
-        <w:spacing w:after="0" w:line="360" w:lineRule="auto"/>
-        <w:rPr>
-          <w:rFonts w:ascii="Verdana" w:eastAsia="Times New Roman" w:hAnsi="Verdana" w:cs="Times New Roman"/>
-          <w:sz w:val="24"/>
-          <w:szCs w:val="24"/>
-        </w:rPr>
-      </w:pPr>
-      <w:r>
-        <w:rPr>
-          <w:rFonts w:ascii="Verdana" w:eastAsia="Times New Roman" w:hAnsi="Verdana" w:cs="Times New Roman"/>
-          <w:color w:val="000000"/>
-          <w:sz w:val="24"/>
-          <w:szCs w:val="24"/>
-        </w:rPr>
-        <w:t xml:space="preserve">The collection of these chromosomes in a space is what we call the population. In order for our chromosomes to evolve, we need to have more than one chromosome in the population. </w:t>
-      </w:r>
-    </w:p>
-    <w:p>
-      <w:pPr>
-        <w:spacing w:after="0" w:line="360" w:lineRule="auto"/>
-        <w:rPr>
-          <w:rFonts w:ascii="Verdana" w:eastAsia="Times New Roman" w:hAnsi="Verdana" w:cs="Times New Roman"/>
-          <w:sz w:val="24"/>
-          <w:szCs w:val="24"/>
-        </w:rPr>
-      </w:pPr>
-    </w:p>
-    <w:p>
-      <w:pPr>
-        <w:spacing w:after="0" w:line="360" w:lineRule="auto"/>
-        <w:rPr>
-          <w:rFonts w:ascii="Verdana" w:eastAsia="Times New Roman" w:hAnsi="Verdana" w:cs="Times New Roman"/>
-          <w:sz w:val="24"/>
-          <w:szCs w:val="24"/>
-        </w:rPr>
-      </w:pPr>
-      <w:r>
-        <w:rPr>
-          <w:rFonts w:ascii="Verdana" w:eastAsia="Times New Roman" w:hAnsi="Verdana" w:cs="Times New Roman"/>
-          <w:b/>
-          <w:bCs/>
-          <w:color w:val="000000"/>
-          <w:sz w:val="24"/>
-          <w:szCs w:val="24"/>
-        </w:rPr>
-        <w:t>Mating</w:t>
-      </w:r>
-    </w:p>
-    <w:p>
-      <w:pPr>
-        <w:spacing w:after="0" w:line="360" w:lineRule="auto"/>
-        <w:rPr>
-          <w:rFonts w:ascii="Verdana" w:eastAsia="Times New Roman" w:hAnsi="Verdana" w:cs="Times New Roman"/>
-          <w:sz w:val="24"/>
-          <w:szCs w:val="24"/>
-        </w:rPr>
-      </w:pPr>
-      <w:r>
-        <w:rPr>
-          <w:rFonts w:ascii="Verdana" w:eastAsia="Times New Roman" w:hAnsi="Verdana" w:cs="Times New Roman"/>
-          <w:color w:val="000000"/>
-          <w:sz w:val="24"/>
-          <w:szCs w:val="24"/>
-        </w:rPr>
-        <w:t xml:space="preserve">Mating involves taking two chromosomes which have the best value (fitness or cost depending on which method suits your need). Your algorithm will have a crossover point where it takes two strings and swaps the last part. For example, if you have the words </w:t>
-      </w:r>
-      <w:proofErr w:type="spellStart"/>
-      <w:r>
-        <w:rPr>
-          <w:rFonts w:ascii="Verdana" w:eastAsia="Times New Roman" w:hAnsi="Verdana" w:cs="Times New Roman"/>
-          <w:color w:val="000000"/>
-          <w:sz w:val="24"/>
-          <w:szCs w:val="24"/>
-        </w:rPr>
-        <w:t>Supetruck</w:t>
-      </w:r>
-      <w:proofErr w:type="spellEnd"/>
-      <w:r>
-        <w:rPr>
-          <w:rFonts w:ascii="Verdana" w:eastAsia="Times New Roman" w:hAnsi="Verdana" w:cs="Times New Roman"/>
-          <w:color w:val="000000"/>
-          <w:sz w:val="24"/>
-          <w:szCs w:val="24"/>
-        </w:rPr>
-        <w:t xml:space="preserve"> and </w:t>
-      </w:r>
-      <w:proofErr w:type="spellStart"/>
-      <w:r>
-        <w:rPr>
-          <w:rFonts w:ascii="Verdana" w:eastAsia="Times New Roman" w:hAnsi="Verdana" w:cs="Times New Roman"/>
-          <w:color w:val="000000"/>
-          <w:sz w:val="24"/>
-          <w:szCs w:val="24"/>
-        </w:rPr>
-        <w:t>Firerman</w:t>
-      </w:r>
-      <w:proofErr w:type="spellEnd"/>
-      <w:r>
-        <w:rPr>
-          <w:rFonts w:ascii="Verdana" w:eastAsia="Times New Roman" w:hAnsi="Verdana" w:cs="Times New Roman"/>
-          <w:color w:val="000000"/>
-          <w:sz w:val="24"/>
-          <w:szCs w:val="24"/>
-        </w:rPr>
-        <w:t xml:space="preserve">, and you set the </w:t>
-      </w:r>
-      <w:proofErr w:type="gramStart"/>
-      <w:r>
-        <w:rPr>
-          <w:rFonts w:ascii="Verdana" w:eastAsia="Times New Roman" w:hAnsi="Verdana" w:cs="Times New Roman"/>
-          <w:color w:val="000000"/>
-          <w:sz w:val="24"/>
-          <w:szCs w:val="24"/>
-        </w:rPr>
-        <w:lastRenderedPageBreak/>
-        <w:t>crossover</w:t>
-      </w:r>
-      <w:proofErr w:type="gramEnd"/>
-      <w:r>
-        <w:rPr>
-          <w:rFonts w:ascii="Verdana" w:eastAsia="Times New Roman" w:hAnsi="Verdana" w:cs="Times New Roman"/>
-          <w:color w:val="000000"/>
-          <w:sz w:val="24"/>
-          <w:szCs w:val="24"/>
-        </w:rPr>
-        <w:t xml:space="preserve"> point to be right after the fourth character of each word, after the e, then once you mate the two strings you would produce the children Superman and Firetruck. Doing this concept over generations will eventually produce children with value levels close enough to the desired results. </w:t>
-      </w:r>
-    </w:p>
-    <w:p>
-      <w:pPr>
-        <w:spacing w:after="0" w:line="360" w:lineRule="auto"/>
-        <w:rPr>
-          <w:rFonts w:ascii="Verdana" w:eastAsia="Times New Roman" w:hAnsi="Verdana" w:cs="Times New Roman"/>
-          <w:sz w:val="24"/>
-          <w:szCs w:val="24"/>
-        </w:rPr>
-      </w:pPr>
-      <w:r>
-        <w:rPr>
-          <w:rFonts w:ascii="Verdana" w:eastAsia="Times New Roman" w:hAnsi="Verdana" w:cs="Times New Roman"/>
-          <w:sz w:val="24"/>
-          <w:szCs w:val="24"/>
-        </w:rPr>
-        <w:tab/>
-      </w:r>
-    </w:p>
-    <w:p>
-      <w:pPr>
-        <w:spacing w:after="0" w:line="360" w:lineRule="auto"/>
-        <w:rPr>
-          <w:rFonts w:ascii="Verdana" w:eastAsia="Times New Roman" w:hAnsi="Verdana" w:cs="Times New Roman"/>
-          <w:sz w:val="24"/>
-          <w:szCs w:val="24"/>
-        </w:rPr>
-      </w:pPr>
-      <w:r>
-        <w:rPr>
-          <w:rFonts w:ascii="Verdana" w:eastAsia="Times New Roman" w:hAnsi="Verdana" w:cs="Times New Roman"/>
-          <w:b/>
-          <w:bCs/>
-          <w:color w:val="000000"/>
-          <w:sz w:val="24"/>
-          <w:szCs w:val="24"/>
-        </w:rPr>
-        <w:t>Mutating</w:t>
-      </w:r>
-    </w:p>
-    <w:p>
-      <w:pPr>
-        <w:spacing w:after="0" w:line="360" w:lineRule="auto"/>
-        <w:rPr>
-          <w:rFonts w:ascii="Verdana" w:eastAsia="Times New Roman" w:hAnsi="Verdana" w:cs="Times New Roman"/>
-          <w:sz w:val="24"/>
-          <w:szCs w:val="24"/>
-        </w:rPr>
-      </w:pPr>
-      <w:r>
-        <w:rPr>
-          <w:rFonts w:ascii="Verdana" w:eastAsia="Times New Roman" w:hAnsi="Verdana" w:cs="Times New Roman"/>
-          <w:color w:val="000000"/>
-          <w:sz w:val="24"/>
-          <w:szCs w:val="24"/>
-        </w:rPr>
-        <w:t xml:space="preserve">When </w:t>
-      </w:r>
-      <w:proofErr w:type="gramStart"/>
-      <w:r>
-        <w:rPr>
-          <w:rFonts w:ascii="Verdana" w:eastAsia="Times New Roman" w:hAnsi="Verdana" w:cs="Times New Roman"/>
-          <w:color w:val="000000"/>
-          <w:sz w:val="24"/>
-          <w:szCs w:val="24"/>
-        </w:rPr>
-        <w:t>your</w:t>
-      </w:r>
-      <w:proofErr w:type="gramEnd"/>
-      <w:r>
-        <w:rPr>
-          <w:rFonts w:ascii="Verdana" w:eastAsia="Times New Roman" w:hAnsi="Verdana" w:cs="Times New Roman"/>
-          <w:color w:val="000000"/>
-          <w:sz w:val="24"/>
-          <w:szCs w:val="24"/>
-        </w:rPr>
-        <w:t xml:space="preserve"> mating becomes stagnant then you need to give it a push. Changing one gene will produce a desired result for your mating process to thrive again. The programmer will place the method for mutating chromosomes in the code. Each chromosome is given a chance to mutate. Then the algorithm will finish and produces the best answer it could. Mutations keep the population diverse.</w:t>
-      </w:r>
-    </w:p>
-    <w:p>
-      <w:pPr>
-        <w:spacing w:after="0" w:line="360" w:lineRule="auto"/>
-        <w:rPr>
-          <w:rFonts w:ascii="Verdana" w:eastAsia="Times New Roman" w:hAnsi="Verdana" w:cs="Times New Roman"/>
-          <w:sz w:val="24"/>
-          <w:szCs w:val="24"/>
-        </w:rPr>
-      </w:pPr>
-    </w:p>
-    <w:p>
-      <w:pPr>
-        <w:spacing w:after="0" w:line="360" w:lineRule="auto"/>
-        <w:rPr>
-          <w:rFonts w:ascii="Verdana" w:eastAsia="Times New Roman" w:hAnsi="Verdana" w:cs="Times New Roman"/>
-          <w:sz w:val="24"/>
-          <w:szCs w:val="24"/>
-        </w:rPr>
-      </w:pPr>
-      <w:r>
-        <w:rPr>
-          <w:rFonts w:ascii="Verdana" w:eastAsia="Times New Roman" w:hAnsi="Verdana" w:cs="Times New Roman"/>
-          <w:b/>
-          <w:bCs/>
-          <w:color w:val="000000"/>
-          <w:sz w:val="24"/>
-          <w:szCs w:val="24"/>
-        </w:rPr>
-        <w:t>Cost Vs. Fitness</w:t>
-      </w:r>
-    </w:p>
-    <w:p>
-      <w:pPr>
-        <w:spacing w:after="0" w:line="360" w:lineRule="auto"/>
-        <w:rPr>
-          <w:rFonts w:ascii="Verdana" w:eastAsia="Times New Roman" w:hAnsi="Verdana" w:cs="Times New Roman"/>
-          <w:sz w:val="24"/>
-          <w:szCs w:val="24"/>
-        </w:rPr>
-      </w:pPr>
-      <w:r>
-        <w:rPr>
-          <w:rFonts w:ascii="Verdana" w:eastAsia="Times New Roman" w:hAnsi="Verdana" w:cs="Times New Roman"/>
-          <w:color w:val="000000"/>
-          <w:sz w:val="24"/>
-          <w:szCs w:val="24"/>
-        </w:rPr>
-        <w:t xml:space="preserve">If a genetic algorithm knows the end goal, as we did with our code, then the goal value of whichever method they use would be the “exact match” value. For instance, if you are using the fitness value for your algorithm, then you will know the informed search method found the exact match once its fitness value reaches 100%. Inversely, if you are using the cost value for your algorithm, then you will know the search found the exact match once its cost value reaches 0%. However, as we stated before, the algorithm typically does not know what the end goal is, and therefore, would find a best solution for the problem. </w:t>
-      </w:r>
-    </w:p>
-    <w:p>
-      <w:pPr>
-        <w:spacing w:after="0" w:line="360" w:lineRule="auto"/>
-        <w:rPr>
-          <w:rFonts w:ascii="Verdana" w:eastAsia="Times New Roman" w:hAnsi="Verdana" w:cs="Times New Roman"/>
-          <w:sz w:val="24"/>
-          <w:szCs w:val="24"/>
-        </w:rPr>
-      </w:pPr>
-    </w:p>
-    <w:p>
-      <w:pPr>
-        <w:spacing w:after="0" w:line="360" w:lineRule="auto"/>
-        <w:rPr>
-          <w:rFonts w:ascii="Verdana" w:eastAsia="Times New Roman" w:hAnsi="Verdana" w:cs="Times New Roman"/>
-          <w:sz w:val="24"/>
-          <w:szCs w:val="24"/>
-        </w:rPr>
-      </w:pPr>
-      <w:r>
-        <w:rPr>
-          <w:rFonts w:ascii="Verdana" w:eastAsia="Times New Roman" w:hAnsi="Verdana" w:cs="Times New Roman"/>
-          <w:b/>
-          <w:bCs/>
-          <w:color w:val="000000"/>
-          <w:sz w:val="24"/>
-          <w:szCs w:val="24"/>
-        </w:rPr>
-        <w:t>The Process</w:t>
-      </w:r>
-    </w:p>
-    <w:p>
-      <w:pPr>
-        <w:spacing w:after="0" w:line="360" w:lineRule="auto"/>
-        <w:rPr>
-          <w:rFonts w:ascii="Verdana" w:eastAsia="Times New Roman" w:hAnsi="Verdana" w:cs="Times New Roman"/>
-          <w:sz w:val="24"/>
-          <w:szCs w:val="24"/>
-        </w:rPr>
-      </w:pPr>
-      <w:r>
-        <w:rPr>
-          <w:rFonts w:ascii="Verdana" w:eastAsia="Times New Roman" w:hAnsi="Verdana" w:cs="Times New Roman"/>
-          <w:color w:val="000000"/>
-          <w:sz w:val="24"/>
-          <w:szCs w:val="24"/>
-        </w:rPr>
-        <w:t xml:space="preserve">The process of a genetic algorithm is exactly how you would expect it to be. The strong survive and the weakest die. So what steps are there and how </w:t>
-      </w:r>
-      <w:r>
-        <w:rPr>
-          <w:rFonts w:ascii="Verdana" w:eastAsia="Times New Roman" w:hAnsi="Verdana" w:cs="Times New Roman"/>
-          <w:color w:val="000000"/>
-          <w:sz w:val="24"/>
-          <w:szCs w:val="24"/>
-        </w:rPr>
-        <w:t>do you</w:t>
-      </w:r>
-      <w:r>
-        <w:rPr>
-          <w:rFonts w:ascii="Verdana" w:eastAsia="Times New Roman" w:hAnsi="Verdana" w:cs="Times New Roman"/>
-          <w:color w:val="000000"/>
-          <w:sz w:val="24"/>
-          <w:szCs w:val="24"/>
-        </w:rPr>
-        <w:t xml:space="preserve"> jump start this process? There is a good </w:t>
-      </w:r>
-      <w:proofErr w:type="spellStart"/>
-      <w:r>
-        <w:rPr>
-          <w:rFonts w:ascii="Verdana" w:eastAsia="Times New Roman" w:hAnsi="Verdana" w:cs="Times New Roman"/>
-          <w:color w:val="000000"/>
-          <w:sz w:val="24"/>
-          <w:szCs w:val="24"/>
-        </w:rPr>
-        <w:t>scholarpedia</w:t>
-      </w:r>
-      <w:proofErr w:type="spellEnd"/>
-      <w:r>
-        <w:rPr>
-          <w:rFonts w:ascii="Verdana" w:eastAsia="Times New Roman" w:hAnsi="Verdana" w:cs="Times New Roman"/>
-          <w:color w:val="000000"/>
-          <w:sz w:val="24"/>
-          <w:szCs w:val="24"/>
-        </w:rPr>
-        <w:t xml:space="preserve"> </w:t>
-      </w:r>
-      <w:proofErr w:type="gramStart"/>
-      <w:r>
-        <w:rPr>
-          <w:rFonts w:ascii="Verdana" w:eastAsia="Times New Roman" w:hAnsi="Verdana" w:cs="Times New Roman"/>
-          <w:color w:val="000000"/>
-          <w:sz w:val="24"/>
-          <w:szCs w:val="24"/>
-        </w:rPr>
-        <w:t>article</w:t>
+        <w:t>[3]</w:t>
+      </w:r>
+      <w:r>
+        <w:rPr>
+          <w:rFonts w:ascii="Verdana" w:eastAsia="Times New Roman" w:hAnsi="Verdana" w:cs="Times New Roman"/>
+          <w:color w:val="000000"/>
+          <w:sz w:val="24"/>
+          <w:szCs w:val="24"/>
+        </w:rPr>
+        <w:t xml:space="preserve"> genes. Next, select the two chromosomes </w:t>
+      </w:r>
+      <w:r>
+        <w:rPr>
+          <w:rFonts w:ascii="Verdana" w:eastAsia="Times New Roman" w:hAnsi="Verdana" w:cs="Times New Roman"/>
+          <w:color w:val="000000"/>
+          <w:sz w:val="24"/>
+          <w:szCs w:val="24"/>
+        </w:rPr>
+        <w:t>with the best fitness/cost. Then</w:t>
+      </w:r>
+      <w:r>
+        <w:rPr>
+          <w:rFonts w:ascii="Verdana" w:eastAsia="Times New Roman" w:hAnsi="Verdana" w:cs="Times New Roman"/>
+          <w:color w:val="000000"/>
+          <w:sz w:val="24"/>
+          <w:szCs w:val="24"/>
+        </w:rPr>
+        <w:t xml:space="preserve"> you would mate them using the crossover proce</w:t>
+      </w:r>
+      <w:r>
+        <w:rPr>
+          <w:rFonts w:ascii="Verdana" w:eastAsia="Times New Roman" w:hAnsi="Verdana" w:cs="Times New Roman"/>
+          <w:color w:val="000000"/>
+          <w:sz w:val="24"/>
+          <w:szCs w:val="24"/>
+        </w:rPr>
+        <w:t>s</w:t>
+      </w:r>
+      <w:r>
+        <w:rPr>
+          <w:rFonts w:ascii="Verdana" w:eastAsia="Times New Roman" w:hAnsi="Verdana" w:cs="Times New Roman"/>
+          <w:color w:val="000000"/>
+          <w:sz w:val="24"/>
+          <w:szCs w:val="24"/>
+        </w:rPr>
+        <w:t>s di</w:t>
+      </w:r>
+      <w:r>
+        <w:rPr>
+          <w:rFonts w:ascii="Verdana" w:eastAsia="Times New Roman" w:hAnsi="Verdana" w:cs="Times New Roman"/>
+          <w:color w:val="000000"/>
+          <w:sz w:val="24"/>
+          <w:szCs w:val="24"/>
+        </w:rPr>
+        <w:t>s</w:t>
+      </w:r>
+      <w:r>
+        <w:rPr>
+          <w:rFonts w:ascii="Verdana" w:eastAsia="Times New Roman" w:hAnsi="Verdana" w:cs="Times New Roman"/>
+          <w:color w:val="000000"/>
+          <w:sz w:val="24"/>
+          <w:szCs w:val="24"/>
+        </w:rPr>
+        <w:t>cussed above with mutations occu</w:t>
+      </w:r>
+      <w:r>
+        <w:rPr>
+          <w:rFonts w:ascii="Verdana" w:eastAsia="Times New Roman" w:hAnsi="Verdana" w:cs="Times New Roman"/>
+          <w:color w:val="000000"/>
+          <w:sz w:val="24"/>
+          <w:szCs w:val="24"/>
+        </w:rPr>
+        <w:t>r</w:t>
+      </w:r>
+      <w:r>
+        <w:rPr>
+          <w:rFonts w:ascii="Verdana" w:eastAsia="Times New Roman" w:hAnsi="Verdana" w:cs="Times New Roman"/>
+          <w:color w:val="000000"/>
+          <w:sz w:val="24"/>
+          <w:szCs w:val="24"/>
+        </w:rPr>
+        <w:t>ring every once in a while. This produces the two children which are considered the “next generation”</w:t>
       </w:r>
       <w:r>
         <w:rPr>
@@ -1235,9 +1170,17 @@
           <w:szCs w:val="24"/>
           <w:vertAlign w:val="subscript"/>
         </w:rPr>
-        <w:t>[</w:t>
-      </w:r>
-      <w:proofErr w:type="gramEnd"/>
+        <w:t>[3]</w:t>
+      </w:r>
+      <w:r>
+        <w:rPr>
+          <w:rFonts w:ascii="Verdana" w:eastAsia="Times New Roman" w:hAnsi="Verdana" w:cs="Times New Roman"/>
+          <w:color w:val="000000"/>
+          <w:sz w:val="24"/>
+          <w:szCs w:val="24"/>
+        </w:rPr>
+        <w:t>. After this, you repeat the process “N/2 times to produce a new generation of N individuals”</w:t>
+      </w:r>
       <w:r>
         <w:rPr>
           <w:rFonts w:ascii="Verdana" w:eastAsia="Times New Roman" w:hAnsi="Verdana" w:cs="Times New Roman"/>
@@ -1246,209 +1189,7 @@
           <w:szCs w:val="24"/>
           <w:vertAlign w:val="subscript"/>
         </w:rPr>
-        <w:t>3]</w:t>
-      </w:r>
-      <w:r>
-        <w:rPr>
-          <w:rFonts w:ascii="Verdana" w:eastAsia="Times New Roman" w:hAnsi="Verdana" w:cs="Times New Roman"/>
-          <w:color w:val="000000"/>
-          <w:sz w:val="24"/>
-          <w:szCs w:val="24"/>
-        </w:rPr>
-        <w:t xml:space="preserve"> which discusses one common set of steps to take. Though, there can be more than </w:t>
-      </w:r>
-      <w:r>
-        <w:rPr>
-          <w:rFonts w:ascii="Verdana" w:eastAsia="Times New Roman" w:hAnsi="Verdana" w:cs="Times New Roman"/>
-          <w:color w:val="000000"/>
-          <w:sz w:val="24"/>
-          <w:szCs w:val="24"/>
-        </w:rPr>
-        <w:lastRenderedPageBreak/>
-        <w:t>one way to create your genetic algorithm. Let’s discuss the steps from the article. First, you start with creating a “population of N individual strings of</w:t>
-      </w:r>
-      <w:proofErr w:type="gramStart"/>
-      <w:r>
-        <w:rPr>
-          <w:rFonts w:ascii="Verdana" w:eastAsia="Times New Roman" w:hAnsi="Verdana" w:cs="Times New Roman"/>
-          <w:color w:val="000000"/>
-          <w:sz w:val="24"/>
-          <w:szCs w:val="24"/>
-        </w:rPr>
-        <w:t>”</w:t>
-      </w:r>
-      <w:r>
-        <w:rPr>
-          <w:rFonts w:ascii="Verdana" w:eastAsia="Times New Roman" w:hAnsi="Verdana" w:cs="Times New Roman"/>
-          <w:color w:val="000000"/>
-          <w:sz w:val="24"/>
-          <w:szCs w:val="24"/>
-          <w:vertAlign w:val="subscript"/>
-        </w:rPr>
-        <w:t>[</w:t>
-      </w:r>
-      <w:proofErr w:type="gramEnd"/>
-      <w:r>
-        <w:rPr>
-          <w:rFonts w:ascii="Verdana" w:eastAsia="Times New Roman" w:hAnsi="Verdana" w:cs="Times New Roman"/>
-          <w:color w:val="000000"/>
-          <w:sz w:val="24"/>
-          <w:szCs w:val="24"/>
-          <w:vertAlign w:val="subscript"/>
-        </w:rPr>
-        <w:t>3]</w:t>
-      </w:r>
-      <w:r>
-        <w:rPr>
-          <w:rFonts w:ascii="Verdana" w:eastAsia="Times New Roman" w:hAnsi="Verdana" w:cs="Times New Roman"/>
-          <w:color w:val="000000"/>
-          <w:sz w:val="24"/>
-          <w:szCs w:val="24"/>
-        </w:rPr>
-        <w:t xml:space="preserve"> genes. Next, select the two chromosomes </w:t>
-      </w:r>
-      <w:r>
-        <w:rPr>
-          <w:rFonts w:ascii="Verdana" w:eastAsia="Times New Roman" w:hAnsi="Verdana" w:cs="Times New Roman"/>
-          <w:color w:val="000000"/>
-          <w:sz w:val="24"/>
-          <w:szCs w:val="24"/>
-        </w:rPr>
-        <w:t>with the best fitness/cost. Then</w:t>
-      </w:r>
-      <w:r>
-        <w:rPr>
-          <w:rFonts w:ascii="Verdana" w:eastAsia="Times New Roman" w:hAnsi="Verdana" w:cs="Times New Roman"/>
-          <w:color w:val="000000"/>
-          <w:sz w:val="24"/>
-          <w:szCs w:val="24"/>
-        </w:rPr>
-        <w:t xml:space="preserve"> you would mate them using the crossover proce</w:t>
-      </w:r>
-      <w:r>
-        <w:rPr>
-          <w:rFonts w:ascii="Verdana" w:eastAsia="Times New Roman" w:hAnsi="Verdana" w:cs="Times New Roman"/>
-          <w:color w:val="000000"/>
-          <w:sz w:val="24"/>
-          <w:szCs w:val="24"/>
-        </w:rPr>
-        <w:t>s</w:t>
-      </w:r>
-      <w:r>
-        <w:rPr>
-          <w:rFonts w:ascii="Verdana" w:eastAsia="Times New Roman" w:hAnsi="Verdana" w:cs="Times New Roman"/>
-          <w:color w:val="000000"/>
-          <w:sz w:val="24"/>
-          <w:szCs w:val="24"/>
-        </w:rPr>
-        <w:t>s di</w:t>
-      </w:r>
-      <w:r>
-        <w:rPr>
-          <w:rFonts w:ascii="Verdana" w:eastAsia="Times New Roman" w:hAnsi="Verdana" w:cs="Times New Roman"/>
-          <w:color w:val="000000"/>
-          <w:sz w:val="24"/>
-          <w:szCs w:val="24"/>
-        </w:rPr>
-        <w:t>s</w:t>
-      </w:r>
-      <w:r>
-        <w:rPr>
-          <w:rFonts w:ascii="Verdana" w:eastAsia="Times New Roman" w:hAnsi="Verdana" w:cs="Times New Roman"/>
-          <w:color w:val="000000"/>
-          <w:sz w:val="24"/>
-          <w:szCs w:val="24"/>
-        </w:rPr>
-        <w:t>cussed above with mutations occu</w:t>
-      </w:r>
-      <w:r>
-        <w:rPr>
-          <w:rFonts w:ascii="Verdana" w:eastAsia="Times New Roman" w:hAnsi="Verdana" w:cs="Times New Roman"/>
-          <w:color w:val="000000"/>
-          <w:sz w:val="24"/>
-          <w:szCs w:val="24"/>
-        </w:rPr>
-        <w:t>r</w:t>
-      </w:r>
-      <w:r>
-        <w:rPr>
-          <w:rFonts w:ascii="Verdana" w:eastAsia="Times New Roman" w:hAnsi="Verdana" w:cs="Times New Roman"/>
-          <w:color w:val="000000"/>
-          <w:sz w:val="24"/>
-          <w:szCs w:val="24"/>
-        </w:rPr>
-        <w:t>ring every once in a while. This produces the two children which are considered the “next generation</w:t>
-      </w:r>
-      <w:proofErr w:type="gramStart"/>
-      <w:r>
-        <w:rPr>
-          <w:rFonts w:ascii="Verdana" w:eastAsia="Times New Roman" w:hAnsi="Verdana" w:cs="Times New Roman"/>
-          <w:color w:val="000000"/>
-          <w:sz w:val="24"/>
-          <w:szCs w:val="24"/>
-        </w:rPr>
-        <w:t>”</w:t>
-      </w:r>
-      <w:r>
-        <w:rPr>
-          <w:rFonts w:ascii="Verdana" w:eastAsia="Times New Roman" w:hAnsi="Verdana" w:cs="Times New Roman"/>
-          <w:color w:val="000000"/>
-          <w:sz w:val="24"/>
-          <w:szCs w:val="24"/>
-          <w:vertAlign w:val="subscript"/>
-        </w:rPr>
-        <w:t>[</w:t>
-      </w:r>
-      <w:proofErr w:type="gramEnd"/>
-      <w:r>
-        <w:rPr>
-          <w:rFonts w:ascii="Verdana" w:eastAsia="Times New Roman" w:hAnsi="Verdana" w:cs="Times New Roman"/>
-          <w:color w:val="000000"/>
-          <w:sz w:val="24"/>
-          <w:szCs w:val="24"/>
-          <w:vertAlign w:val="subscript"/>
-        </w:rPr>
-        <w:t>3]</w:t>
-      </w:r>
-      <w:r>
-        <w:rPr>
-          <w:rFonts w:ascii="Verdana" w:eastAsia="Times New Roman" w:hAnsi="Verdana" w:cs="Times New Roman"/>
-          <w:color w:val="000000"/>
-          <w:sz w:val="24"/>
-          <w:szCs w:val="24"/>
-        </w:rPr>
-        <w:t>. After this, you repeat the process “N/2 times to produce a new generation of N individuals</w:t>
-      </w:r>
-      <w:proofErr w:type="gramStart"/>
-      <w:r>
-        <w:rPr>
-          <w:rFonts w:ascii="Verdana" w:eastAsia="Times New Roman" w:hAnsi="Verdana" w:cs="Times New Roman"/>
-          <w:color w:val="000000"/>
-          <w:sz w:val="24"/>
-          <w:szCs w:val="24"/>
-        </w:rPr>
-        <w:t>”</w:t>
-      </w:r>
-      <w:r>
-        <w:rPr>
-          <w:rFonts w:ascii="Verdana" w:eastAsia="Times New Roman" w:hAnsi="Verdana" w:cs="Times New Roman"/>
-          <w:color w:val="000000"/>
-          <w:sz w:val="24"/>
-          <w:szCs w:val="24"/>
-          <w:vertAlign w:val="subscript"/>
-        </w:rPr>
-        <w:t>[</w:t>
-      </w:r>
-      <w:proofErr w:type="gramEnd"/>
-      <w:r>
-        <w:rPr>
-          <w:rFonts w:ascii="Verdana" w:eastAsia="Times New Roman" w:hAnsi="Verdana" w:cs="Times New Roman"/>
-          <w:color w:val="000000"/>
-          <w:sz w:val="24"/>
-          <w:szCs w:val="24"/>
-          <w:vertAlign w:val="subscript"/>
-        </w:rPr>
-        <w:t>3]</w:t>
+        <w:t>[3]</w:t>
       </w:r>
       <w:r>
         <w:rPr>
@@ -1487,67 +1228,7 @@
           <w:sz w:val="24"/>
           <w:szCs w:val="24"/>
         </w:rPr>
-        <w:t xml:space="preserve">Knowing all this, we were interested in seeing this work in a game. Our idea for implementing genetic algorithms to solve a problem is to build a game which put a user against the computer. The game in mind was inspired by Riddle Me That by </w:t>
-      </w:r>
-      <w:proofErr w:type="spellStart"/>
-      <w:r>
-        <w:rPr>
-          <w:rFonts w:ascii="Verdana" w:eastAsia="Times New Roman" w:hAnsi="Verdana" w:cs="Times New Roman"/>
-          <w:color w:val="000000"/>
-          <w:sz w:val="24"/>
-          <w:szCs w:val="24"/>
-        </w:rPr>
-        <w:t>SecretBuilders</w:t>
-      </w:r>
-      <w:proofErr w:type="spellEnd"/>
-      <w:r>
-        <w:rPr>
-          <w:rFonts w:ascii="Verdana" w:eastAsia="Times New Roman" w:hAnsi="Verdana" w:cs="Times New Roman"/>
-          <w:color w:val="000000"/>
-          <w:sz w:val="24"/>
-          <w:szCs w:val="24"/>
-        </w:rPr>
-        <w:t xml:space="preserve"> Games. Riddle Me </w:t>
-      </w:r>
-      <w:proofErr w:type="gramStart"/>
-      <w:r>
-        <w:rPr>
-          <w:rFonts w:ascii="Verdana" w:eastAsia="Times New Roman" w:hAnsi="Verdana" w:cs="Times New Roman"/>
-          <w:color w:val="000000"/>
-          <w:sz w:val="24"/>
-          <w:szCs w:val="24"/>
-        </w:rPr>
-        <w:t>That</w:t>
-      </w:r>
-      <w:proofErr w:type="gramEnd"/>
-      <w:r>
-        <w:rPr>
-          <w:rFonts w:ascii="Verdana" w:eastAsia="Times New Roman" w:hAnsi="Verdana" w:cs="Times New Roman"/>
-          <w:color w:val="000000"/>
-          <w:sz w:val="24"/>
-          <w:szCs w:val="24"/>
-        </w:rPr>
-        <w:t xml:space="preserve"> gives a riddle which the answer is one word between 3-7 characters long. The user sees these characters as blank spaces. Underneath the blank spaces are 12 jumbled up letters. These letters consist of the correct letters for the answer as well as random letters to throw the player off. This version is not against a computer and has no time limit in answering questions. It would be interesting to use genetic algorithms for strings in order to make a person versus computer styled gameplay where the game would have questions pertaining to a topic of the user’s choice (</w:t>
-      </w:r>
-      <w:proofErr w:type="spellStart"/>
-      <w:r>
-        <w:rPr>
-          <w:rFonts w:ascii="Verdana" w:eastAsia="Times New Roman" w:hAnsi="Verdana" w:cs="Times New Roman"/>
-          <w:color w:val="000000"/>
-          <w:sz w:val="24"/>
-          <w:szCs w:val="24"/>
-        </w:rPr>
-        <w:t>i.e</w:t>
-      </w:r>
-      <w:proofErr w:type="spellEnd"/>
-      <w:r>
-        <w:rPr>
-          <w:rFonts w:ascii="Verdana" w:eastAsia="Times New Roman" w:hAnsi="Verdana" w:cs="Times New Roman"/>
-          <w:color w:val="000000"/>
-          <w:sz w:val="24"/>
-          <w:szCs w:val="24"/>
-        </w:rPr>
-        <w:t xml:space="preserve"> Artificial Intelligence). The start of the game is just a menu screen with a button called Start Game. The user will click the button and the screen will load the game screen. The game screen consists of the user question pane, the computer’s progress pane, the user’s answer field, twelve panes of jumbled letters (some of which are contained in the answer), and a reset button to ease the annoyance of having to reload the game. The question pane houses the question the user has to answer as well as the hint (underlines) to note how big a word is or if it is a two word answer. When the user enters correct letters in corresponding positions, those letters are filled in the hint on the question </w:t>
+        <w:t xml:space="preserve">Knowing all this, we were interested in seeing this work in a game. Our idea for implementing genetic algorithms to solve a problem is to build a game which put a user against the computer. The game in mind was inspired by Riddle Me That by SecretBuilders Games. Riddle Me That gives a riddle which the answer is one word between 3-7 characters long. The user sees these characters as blank spaces. Underneath the blank spaces are 12 jumbled up letters. These letters consist of the correct letters for the answer as well as random letters to throw the player off. This version is not against a computer and has no time limit in answering questions. It would be interesting to use genetic algorithms for strings in order to make a person versus computer styled gameplay where the game would have questions pertaining to a topic of the user’s choice (i.e Artificial Intelligence). The start of the game is just a menu screen with a button called Start Game. The user will click the button and the screen will load the game screen. The game screen consists of the user question pane, the computer’s progress pane, the user’s answer field, twelve panes of jumbled letters (some of which are contained in the answer), and a reset button to ease the annoyance of having to reload the game. The question pane houses the question the user has to answer as well as the hint (underlines) to note how big a word is or if it is a two word answer. When the user enters correct letters in corresponding positions, those letters are filled in the hint on the question </w:t>
       </w:r>
       <w:r>
         <w:rPr>
@@ -1593,27 +1274,7 @@
           <w:sz w:val="24"/>
           <w:szCs w:val="24"/>
         </w:rPr>
-        <w:t xml:space="preserve"> their guess, they hit the enter key to compare their guess against the solution. For each character they get correct, the hint will reveal that character. The twelve panes on the bottom contain the letters of the word plus random letters to throw the user off. These </w:t>
-      </w:r>
-      <w:proofErr w:type="spellStart"/>
-      <w:r>
-        <w:rPr>
-          <w:rFonts w:ascii="Verdana" w:eastAsia="Times New Roman" w:hAnsi="Verdana" w:cs="Times New Roman"/>
-          <w:color w:val="000000"/>
-          <w:sz w:val="24"/>
-          <w:szCs w:val="24"/>
-        </w:rPr>
-        <w:t>panes</w:t>
-      </w:r>
-      <w:proofErr w:type="spellEnd"/>
-      <w:r>
-        <w:rPr>
-          <w:rFonts w:ascii="Verdana" w:eastAsia="Times New Roman" w:hAnsi="Verdana" w:cs="Times New Roman"/>
-          <w:color w:val="000000"/>
-          <w:sz w:val="24"/>
-          <w:szCs w:val="24"/>
-        </w:rPr>
-        <w:t xml:space="preserve"> are not clickable. They are strictly to guide the user with certain letters to use. The reset button brings the user back to the main menu with the start game button. </w:t>
+        <w:t xml:space="preserve"> their guess, they hit the enter key to compare their guess against the solution. For each character they get correct, the hint will reveal that character. The twelve panes on the bottom contain the letters of the word plus random letters to throw the user off. These panes are not clickable. They are strictly to guide the user with certain letters to use. The reset button brings the user back to the main menu with the start game button. </w:t>
       </w:r>
     </w:p>
     <w:p>
@@ -1643,38 +1304,7 @@
           <w:sz w:val="24"/>
           <w:szCs w:val="24"/>
         </w:rPr>
-        <w:t xml:space="preserve">Once the game has started, the user will have a couple of seconds to read the question before the computer begins solving the problem. It will use genetic algorithms for strings by taking the number of chromosomes we want in the population, the goal string, and the chance of mutation, and calling the function to begin the process of mating and mutating chromosomes for the solution. We created a new thread named task which we call the function to allow the computer to find the answer in parallel with the user guessing. When the user hits the start game button, the program calls the method </w:t>
-      </w:r>
-      <w:proofErr w:type="spellStart"/>
-      <w:proofErr w:type="gramStart"/>
-      <w:r>
-        <w:rPr>
-          <w:rFonts w:ascii="Verdana" w:eastAsia="Times New Roman" w:hAnsi="Verdana" w:cs="Times New Roman"/>
-          <w:color w:val="000000"/>
-          <w:sz w:val="24"/>
-          <w:szCs w:val="24"/>
-        </w:rPr>
-        <w:t>startGame</w:t>
-      </w:r>
-      <w:proofErr w:type="spellEnd"/>
-      <w:r>
-        <w:rPr>
-          <w:rFonts w:ascii="Verdana" w:eastAsia="Times New Roman" w:hAnsi="Verdana" w:cs="Times New Roman"/>
-          <w:color w:val="000000"/>
-          <w:sz w:val="24"/>
-          <w:szCs w:val="24"/>
-        </w:rPr>
-        <w:t>(</w:t>
-      </w:r>
-      <w:proofErr w:type="gramEnd"/>
-      <w:r>
-        <w:rPr>
-          <w:rFonts w:ascii="Verdana" w:eastAsia="Times New Roman" w:hAnsi="Verdana" w:cs="Times New Roman"/>
-          <w:color w:val="000000"/>
-          <w:sz w:val="24"/>
-          <w:szCs w:val="24"/>
-        </w:rPr>
-        <w:t>).  The functionality is as follows:</w:t>
+        <w:t>Once the game has started, the user will have a couple of seconds to read the question before the computer begins solving the problem. It will use genetic algorithms for strings by taking the number of chromosomes we want in the population, the goal string, and the chance of mutation, and calling the function to begin the process of mating and mutating chromosomes for the solution. We created a new thread named task which we call the function to allow the computer to find the answer in parallel with the user guessing. When the user hits the start game button, the program calls the method startGame().  The functionality is as follows:</w:t>
       </w:r>
     </w:p>
     <w:p>
@@ -1857,59 +1487,8 @@
           <w:sz w:val="24"/>
           <w:szCs w:val="24"/>
         </w:rPr>
-        <w:t xml:space="preserve">Next, I want to discuss the cost value. This is how the computer knows how close it is to finding the solution. The function takes in the </w:t>
-      </w:r>
-      <w:proofErr w:type="spellStart"/>
-      <w:r>
-        <w:rPr>
-          <w:rFonts w:ascii="Verdana" w:eastAsia="Times New Roman" w:hAnsi="Verdana" w:cs="Times New Roman"/>
-          <w:color w:val="000000"/>
-          <w:sz w:val="24"/>
-          <w:szCs w:val="24"/>
-        </w:rPr>
-        <w:t>goalString</w:t>
-      </w:r>
-      <w:proofErr w:type="spellEnd"/>
-      <w:r>
-        <w:rPr>
-          <w:rFonts w:ascii="Verdana" w:eastAsia="Times New Roman" w:hAnsi="Verdana" w:cs="Times New Roman"/>
-          <w:color w:val="000000"/>
-          <w:sz w:val="24"/>
-          <w:szCs w:val="24"/>
-        </w:rPr>
-        <w:t xml:space="preserve"> as a parameter, then it sets a new integer variable, named total, to zero. After that, it goes through </w:t>
-      </w:r>
-      <w:proofErr w:type="gramStart"/>
-      <w:r>
-        <w:rPr>
-          <w:rFonts w:ascii="Verdana" w:eastAsia="Times New Roman" w:hAnsi="Verdana" w:cs="Times New Roman"/>
-          <w:color w:val="000000"/>
-          <w:sz w:val="24"/>
-          <w:szCs w:val="24"/>
-        </w:rPr>
-        <w:t>a for</w:t>
-      </w:r>
-      <w:proofErr w:type="gramEnd"/>
-      <w:r>
-        <w:rPr>
-          <w:rFonts w:ascii="Verdana" w:eastAsia="Times New Roman" w:hAnsi="Verdana" w:cs="Times New Roman"/>
-          <w:color w:val="000000"/>
-          <w:sz w:val="24"/>
-          <w:szCs w:val="24"/>
-        </w:rPr>
-        <w:t xml:space="preserve"> loop from of the </w:t>
-      </w:r>
-      <w:proofErr w:type="spellStart"/>
-      <w:r>
-        <w:rPr>
-          <w:rFonts w:ascii="Verdana" w:eastAsia="Times New Roman" w:hAnsi="Verdana" w:cs="Times New Roman"/>
-          <w:color w:val="000000"/>
-          <w:sz w:val="24"/>
-          <w:szCs w:val="24"/>
-        </w:rPr>
-        <w:t>childs</w:t>
-      </w:r>
-      <w:proofErr w:type="spellEnd"/>
+        <w:t>Next, I want to discuss the cost value. This is how the computer knows how close it is to finding the solution. The function takes in the goalString as a parameter, then it sets a new integer variable, named total, to zero. After that, it goes through a for loop from of the childs</w:t>
+      </w:r>
       <w:r>
         <w:rPr>
           <w:rFonts w:ascii="Verdana" w:eastAsia="Times New Roman" w:hAnsi="Verdana" w:cs="Times New Roman"/>
@@ -1926,27 +1505,7 @@
           <w:sz w:val="24"/>
           <w:szCs w:val="24"/>
         </w:rPr>
-        <w:t xml:space="preserve">tracts the </w:t>
-      </w:r>
-      <w:proofErr w:type="spellStart"/>
-      <w:r>
-        <w:rPr>
-          <w:rFonts w:ascii="Verdana" w:eastAsia="Times New Roman" w:hAnsi="Verdana" w:cs="Times New Roman"/>
-          <w:color w:val="000000"/>
-          <w:sz w:val="24"/>
-          <w:szCs w:val="24"/>
-        </w:rPr>
-        <w:t>goalString’s</w:t>
-      </w:r>
-      <w:proofErr w:type="spellEnd"/>
-      <w:r>
-        <w:rPr>
-          <w:rFonts w:ascii="Verdana" w:eastAsia="Times New Roman" w:hAnsi="Verdana" w:cs="Times New Roman"/>
-          <w:color w:val="000000"/>
-          <w:sz w:val="24"/>
-          <w:szCs w:val="24"/>
-        </w:rPr>
-        <w:t xml:space="preserve"> </w:t>
+        <w:t xml:space="preserve">tracts the goalString’s </w:t>
       </w:r>
       <w:r>
         <w:rPr>
@@ -1964,27 +1523,7 @@
           <w:sz w:val="24"/>
           <w:szCs w:val="24"/>
         </w:rPr>
-        <w:t xml:space="preserve"> number from the </w:t>
-      </w:r>
-      <w:proofErr w:type="spellStart"/>
-      <w:r>
-        <w:rPr>
-          <w:rFonts w:ascii="Verdana" w:eastAsia="Times New Roman" w:hAnsi="Verdana" w:cs="Times New Roman"/>
-          <w:color w:val="000000"/>
-          <w:sz w:val="24"/>
-          <w:szCs w:val="24"/>
-        </w:rPr>
-        <w:t>childs</w:t>
-      </w:r>
-      <w:proofErr w:type="spellEnd"/>
-      <w:r>
-        <w:rPr>
-          <w:rFonts w:ascii="Verdana" w:eastAsia="Times New Roman" w:hAnsi="Verdana" w:cs="Times New Roman"/>
-          <w:color w:val="000000"/>
-          <w:sz w:val="24"/>
-          <w:szCs w:val="24"/>
-        </w:rPr>
-        <w:t xml:space="preserve"> </w:t>
+        <w:t xml:space="preserve"> number from the childs </w:t>
       </w:r>
       <w:r>
         <w:rPr>
@@ -2002,27 +1541,7 @@
           <w:sz w:val="24"/>
           <w:szCs w:val="24"/>
         </w:rPr>
-        <w:t xml:space="preserve"> number at </w:t>
-      </w:r>
-      <w:proofErr w:type="spellStart"/>
-      <w:r>
-        <w:rPr>
-          <w:rFonts w:ascii="Verdana" w:eastAsia="Times New Roman" w:hAnsi="Verdana" w:cs="Times New Roman"/>
-          <w:color w:val="000000"/>
-          <w:sz w:val="24"/>
-          <w:szCs w:val="24"/>
-        </w:rPr>
-        <w:t>i</w:t>
-      </w:r>
-      <w:proofErr w:type="spellEnd"/>
-      <w:r>
-        <w:rPr>
-          <w:rFonts w:ascii="Verdana" w:eastAsia="Times New Roman" w:hAnsi="Verdana" w:cs="Times New Roman"/>
-          <w:color w:val="000000"/>
-          <w:sz w:val="24"/>
-          <w:szCs w:val="24"/>
-        </w:rPr>
-        <w:t xml:space="preserve"> and squares it. These values are then stored into total to be assigned to the chromosomes cost value.</w:t>
+        <w:t xml:space="preserve"> number at i and squares it. These values are then stored into total to be assigned to the chromosomes cost value.</w:t>
       </w:r>
     </w:p>
     <w:p>
@@ -2212,41 +1731,7 @@
           <w:sz w:val="24"/>
           <w:szCs w:val="24"/>
         </w:rPr>
-        <w:t xml:space="preserve">The last thing I wanted to show was the mutation method we wrote to keep diversity in the population. At first, we check if the chromosome is going to mutate. If the chance is greater than the number generated by </w:t>
-      </w:r>
-      <w:proofErr w:type="spellStart"/>
-      <w:proofErr w:type="gramStart"/>
-      <w:r>
-        <w:rPr>
-          <w:rFonts w:ascii="Verdana" w:eastAsia="Times New Roman" w:hAnsi="Verdana" w:cs="Times New Roman"/>
-          <w:bCs/>
-          <w:color w:val="000000"/>
-          <w:sz w:val="24"/>
-          <w:szCs w:val="24"/>
-        </w:rPr>
-        <w:t>Math.random</w:t>
-      </w:r>
-      <w:proofErr w:type="spellEnd"/>
-      <w:r>
-        <w:rPr>
-          <w:rFonts w:ascii="Verdana" w:eastAsia="Times New Roman" w:hAnsi="Verdana" w:cs="Times New Roman"/>
-          <w:bCs/>
-          <w:color w:val="000000"/>
-          <w:sz w:val="24"/>
-          <w:szCs w:val="24"/>
-        </w:rPr>
-        <w:t>(</w:t>
-      </w:r>
-      <w:proofErr w:type="gramEnd"/>
-      <w:r>
-        <w:rPr>
-          <w:rFonts w:ascii="Verdana" w:eastAsia="Times New Roman" w:hAnsi="Verdana" w:cs="Times New Roman"/>
-          <w:bCs/>
-          <w:color w:val="000000"/>
-          <w:sz w:val="24"/>
-          <w:szCs w:val="24"/>
-        </w:rPr>
-        <w:t>) then we will continue with the mutation.</w:t>
+        <w:t>The last thing I wanted to show was the mutation method we wrote to keep diversity in the population. At first, we check if the chromosome is going to mutate. If the chance is greater than the number generated by Math.random() then we will continue with the mutation.</w:t>
       </w:r>
     </w:p>
     <w:p>
@@ -2260,6 +1745,16 @@
           <w:szCs w:val="24"/>
         </w:rPr>
       </w:pPr>
+      <w:r>
+        <w:rPr>
+          <w:rFonts w:ascii="Verdana" w:eastAsia="Times New Roman" w:hAnsi="Verdana" w:cs="Times New Roman"/>
+          <w:bCs/>
+          <w:color w:val="000000"/>
+          <w:sz w:val="24"/>
+          <w:szCs w:val="24"/>
+        </w:rPr>
+        <w:t xml:space="preserve">             </w:t>
+      </w:r>
       <w:r>
         <w:rPr>
           <w:noProof/>
@@ -2331,61 +1826,17 @@
           <w:sz w:val="24"/>
           <w:szCs w:val="24"/>
         </w:rPr>
-        <w:t xml:space="preserve">e will be mutating, whether we will be going up or down with the mutation, and create a new string named </w:t>
-      </w:r>
-      <w:proofErr w:type="spellStart"/>
-      <w:r>
-        <w:rPr>
-          <w:rFonts w:ascii="Verdana" w:eastAsia="Times New Roman" w:hAnsi="Verdana" w:cs="Times New Roman"/>
-          <w:bCs/>
-          <w:color w:val="000000"/>
-          <w:sz w:val="24"/>
-          <w:szCs w:val="24"/>
-        </w:rPr>
-        <w:t>newCode</w:t>
-      </w:r>
-      <w:proofErr w:type="spellEnd"/>
-      <w:r>
-        <w:rPr>
-          <w:rFonts w:ascii="Verdana" w:eastAsia="Times New Roman" w:hAnsi="Verdana" w:cs="Times New Roman"/>
-          <w:bCs/>
-          <w:color w:val="000000"/>
-          <w:sz w:val="24"/>
-          <w:szCs w:val="24"/>
-        </w:rPr>
-        <w:t xml:space="preserve"> to store the new string in. </w:t>
-      </w:r>
-      <w:r>
-        <w:rPr>
-          <w:rFonts w:ascii="Verdana" w:eastAsia="Times New Roman" w:hAnsi="Verdana" w:cs="Times New Roman"/>
-          <w:bCs/>
-          <w:color w:val="000000"/>
-          <w:sz w:val="24"/>
-          <w:szCs w:val="24"/>
-        </w:rPr>
-        <w:t xml:space="preserve">Next, we check if the </w:t>
-      </w:r>
-      <w:proofErr w:type="spellStart"/>
-      <w:r>
-        <w:rPr>
-          <w:rFonts w:ascii="Verdana" w:eastAsia="Times New Roman" w:hAnsi="Verdana" w:cs="Times New Roman"/>
-          <w:bCs/>
-          <w:color w:val="000000"/>
-          <w:sz w:val="24"/>
-          <w:szCs w:val="24"/>
-        </w:rPr>
-        <w:t>upOrDown</w:t>
-      </w:r>
-      <w:proofErr w:type="spellEnd"/>
-      <w:r>
-        <w:rPr>
-          <w:rFonts w:ascii="Verdana" w:eastAsia="Times New Roman" w:hAnsi="Verdana" w:cs="Times New Roman"/>
-          <w:bCs/>
-          <w:color w:val="000000"/>
-          <w:sz w:val="24"/>
-          <w:szCs w:val="24"/>
-        </w:rPr>
-        <w:t xml:space="preserve"> variable is 0. If it is, then we will bring the character at the index down by one, otherwise we will go into the else portion of the code to bring the character at the index up by one.</w:t>
+        <w:t xml:space="preserve">e will be mutating, whether we will be going up or down with the mutation, and create a new string named newCode to store the new string in. </w:t>
+      </w:r>
+      <w:r>
+        <w:rPr>
+          <w:rFonts w:ascii="Verdana" w:eastAsia="Times New Roman" w:hAnsi="Verdana" w:cs="Times New Roman"/>
+          <w:bCs/>
+          <w:color w:val="000000"/>
+          <w:sz w:val="24"/>
+          <w:szCs w:val="24"/>
+        </w:rPr>
+        <w:t>Next, we check if the upOrDown variable is 0. If it is, then we will bring the character at the index down by one, otherwise we will go into the else portion of the code to bring the character at the index up by one.</w:t>
       </w:r>
     </w:p>
     <w:p>
@@ -2459,34 +1910,354 @@
           <w:sz w:val="24"/>
           <w:szCs w:val="24"/>
         </w:rPr>
-        <w:t xml:space="preserve">This has been a very brief overview of the code and you are welcome to go through the code to gain an understanding of the behind the scenes of </w:t>
-      </w:r>
-      <w:proofErr w:type="spellStart"/>
-      <w:r>
-        <w:rPr>
-          <w:rFonts w:ascii="Verdana" w:eastAsia="Times New Roman" w:hAnsi="Verdana" w:cs="Times New Roman"/>
-          <w:bCs/>
-          <w:color w:val="000000"/>
-          <w:sz w:val="24"/>
-          <w:szCs w:val="24"/>
-        </w:rPr>
-        <w:t>StringEvolution</w:t>
-      </w:r>
-      <w:proofErr w:type="spellEnd"/>
-      <w:r>
-        <w:rPr>
-          <w:rFonts w:ascii="Verdana" w:eastAsia="Times New Roman" w:hAnsi="Verdana" w:cs="Times New Roman"/>
-          <w:bCs/>
-          <w:color w:val="000000"/>
-          <w:sz w:val="24"/>
-          <w:szCs w:val="24"/>
-        </w:rPr>
-        <w:t>.</w:t>
+        <w:t>This has been a very brief overview of the code and you are welcome to go through the code to gain an understanding of the behind the scenes of StringEvolution.</w:t>
+      </w:r>
+      <w:r>
+        <w:rPr>
+          <w:rFonts w:ascii="Verdana" w:eastAsia="Times New Roman" w:hAnsi="Verdana" w:cs="Times New Roman"/>
+          <w:bCs/>
+          <w:color w:val="000000"/>
+          <w:sz w:val="24"/>
+          <w:szCs w:val="24"/>
+        </w:rPr>
+        <w:t xml:space="preserve"> </w:t>
       </w:r>
     </w:p>
     <w:p>
       <w:pPr>
         <w:spacing w:after="240" w:line="360" w:lineRule="auto"/>
+        <w:ind w:firstLine="720"/>
+        <w:rPr>
+          <w:rFonts w:ascii="Verdana" w:eastAsia="Times New Roman" w:hAnsi="Verdana" w:cs="Times New Roman"/>
+          <w:bCs/>
+          <w:color w:val="000000"/>
+          <w:sz w:val="24"/>
+          <w:szCs w:val="24"/>
+        </w:rPr>
+      </w:pPr>
+      <w:r>
+        <w:rPr>
+          <w:rFonts w:ascii="Verdana" w:eastAsia="Times New Roman" w:hAnsi="Verdana" w:cs="Times New Roman"/>
+          <w:bCs/>
+          <w:color w:val="000000"/>
+          <w:sz w:val="24"/>
+          <w:szCs w:val="24"/>
+        </w:rPr>
+        <w:t>In conclusion, we have used bits, bytes, and words as well as related them with alleles, genes, and chromosomes from biology to form a population. We have seen that we can write computer programs to use natural selection to find a solution to a problem at hand by mating and mutating chromosomes to form new generations after generations of children chromosomes with each child, more or less, getting closer to desired fitness/cost value and more importantly the end goal.</w:t>
+      </w:r>
+      <w:r>
+        <w:rPr>
+          <w:rFonts w:ascii="Verdana" w:eastAsia="Times New Roman" w:hAnsi="Verdana" w:cs="Times New Roman"/>
+          <w:bCs/>
+          <w:color w:val="000000"/>
+          <w:sz w:val="24"/>
+          <w:szCs w:val="24"/>
+        </w:rPr>
+        <w:t xml:space="preserve"> </w:t>
+      </w:r>
+      <w:r>
+        <w:rPr>
+          <w:rFonts w:ascii="Verdana" w:eastAsia="Times New Roman" w:hAnsi="Verdana" w:cs="Times New Roman"/>
+          <w:bCs/>
+          <w:color w:val="000000"/>
+          <w:sz w:val="24"/>
+          <w:szCs w:val="24"/>
+        </w:rPr>
+        <w:t>The following are some screen</w:t>
+      </w:r>
+      <w:r>
+        <w:rPr>
+          <w:rFonts w:ascii="Verdana" w:eastAsia="Times New Roman" w:hAnsi="Verdana" w:cs="Times New Roman"/>
+          <w:bCs/>
+          <w:color w:val="000000"/>
+          <w:sz w:val="24"/>
+          <w:szCs w:val="24"/>
+        </w:rPr>
+        <w:t>shots of the game running.</w:t>
+      </w:r>
+    </w:p>
+    <w:p>
+      <w:pPr>
+        <w:spacing w:after="240" w:line="360" w:lineRule="auto"/>
+        <w:rPr>
+          <w:rFonts w:ascii="Verdana" w:eastAsia="Times New Roman" w:hAnsi="Verdana" w:cs="Times New Roman"/>
+          <w:bCs/>
+          <w:color w:val="000000"/>
+          <w:sz w:val="24"/>
+          <w:szCs w:val="24"/>
+        </w:rPr>
+      </w:pPr>
+      <w:r>
+        <w:rPr>
+          <w:noProof/>
+        </w:rPr>
+        <w:lastRenderedPageBreak/>
+        <w:drawing>
+          <wp:inline distT="0" distB="0" distL="0" distR="0" wp14:anchorId="7E05E37A" wp14:editId="41789408">
+            <wp:extent cx="4381500" cy="2914650"/>
+            <wp:effectExtent l="0" t="0" r="0" b="0"/>
+            <wp:docPr id="4" name="Picture 4"/>
+            <wp:cNvGraphicFramePr>
+              <a:graphicFrameLocks xmlns:a="http://schemas.openxmlformats.org/drawingml/2006/main" noChangeAspect="1"/>
+            </wp:cNvGraphicFramePr>
+            <a:graphic xmlns:a="http://schemas.openxmlformats.org/drawingml/2006/main">
+              <a:graphicData uri="http://schemas.openxmlformats.org/drawingml/2006/picture">
+                <pic:pic xmlns:pic="http://schemas.openxmlformats.org/drawingml/2006/picture">
+                  <pic:nvPicPr>
+                    <pic:cNvPr id="1" name=""/>
+                    <pic:cNvPicPr/>
+                  </pic:nvPicPr>
+                  <pic:blipFill>
+                    <a:blip r:embed="rId10"/>
+                    <a:stretch>
+                      <a:fillRect/>
+                    </a:stretch>
+                  </pic:blipFill>
+                  <pic:spPr>
+                    <a:xfrm>
+                      <a:off x="0" y="0"/>
+                      <a:ext cx="4381500" cy="2914650"/>
+                    </a:xfrm>
+                    <a:prstGeom prst="rect">
+                      <a:avLst/>
+                    </a:prstGeom>
+                  </pic:spPr>
+                </pic:pic>
+              </a:graphicData>
+            </a:graphic>
+          </wp:inline>
+        </w:drawing>
+      </w:r>
+      <w:r>
+        <w:rPr>
+          <w:noProof/>
+        </w:rPr>
+        <w:drawing>
+          <wp:inline distT="0" distB="0" distL="0" distR="0" wp14:anchorId="1F8B151A" wp14:editId="58745933">
+            <wp:extent cx="4333875" cy="2905125"/>
+            <wp:effectExtent l="0" t="0" r="9525" b="9525"/>
+            <wp:docPr id="8" name="Picture 8"/>
+            <wp:cNvGraphicFramePr>
+              <a:graphicFrameLocks xmlns:a="http://schemas.openxmlformats.org/drawingml/2006/main" noChangeAspect="1"/>
+            </wp:cNvGraphicFramePr>
+            <a:graphic xmlns:a="http://schemas.openxmlformats.org/drawingml/2006/main">
+              <a:graphicData uri="http://schemas.openxmlformats.org/drawingml/2006/picture">
+                <pic:pic xmlns:pic="http://schemas.openxmlformats.org/drawingml/2006/picture">
+                  <pic:nvPicPr>
+                    <pic:cNvPr id="1" name=""/>
+                    <pic:cNvPicPr/>
+                  </pic:nvPicPr>
+                  <pic:blipFill>
+                    <a:blip r:embed="rId11"/>
+                    <a:stretch>
+                      <a:fillRect/>
+                    </a:stretch>
+                  </pic:blipFill>
+                  <pic:spPr>
+                    <a:xfrm>
+                      <a:off x="0" y="0"/>
+                      <a:ext cx="4333875" cy="2905125"/>
+                    </a:xfrm>
+                    <a:prstGeom prst="rect">
+                      <a:avLst/>
+                    </a:prstGeom>
+                  </pic:spPr>
+                </pic:pic>
+              </a:graphicData>
+            </a:graphic>
+          </wp:inline>
+        </w:drawing>
+      </w:r>
+      <w:r>
+        <w:rPr>
+          <w:noProof/>
+        </w:rPr>
+        <w:lastRenderedPageBreak/>
+        <w:drawing>
+          <wp:inline distT="0" distB="0" distL="0" distR="0" wp14:anchorId="7EDC7A1C" wp14:editId="09970BD1">
+            <wp:extent cx="4352925" cy="2914650"/>
+            <wp:effectExtent l="0" t="0" r="9525" b="0"/>
+            <wp:docPr id="9" name="Picture 9"/>
+            <wp:cNvGraphicFramePr>
+              <a:graphicFrameLocks xmlns:a="http://schemas.openxmlformats.org/drawingml/2006/main" noChangeAspect="1"/>
+            </wp:cNvGraphicFramePr>
+            <a:graphic xmlns:a="http://schemas.openxmlformats.org/drawingml/2006/main">
+              <a:graphicData uri="http://schemas.openxmlformats.org/drawingml/2006/picture">
+                <pic:pic xmlns:pic="http://schemas.openxmlformats.org/drawingml/2006/picture">
+                  <pic:nvPicPr>
+                    <pic:cNvPr id="1" name=""/>
+                    <pic:cNvPicPr/>
+                  </pic:nvPicPr>
+                  <pic:blipFill>
+                    <a:blip r:embed="rId12"/>
+                    <a:stretch>
+                      <a:fillRect/>
+                    </a:stretch>
+                  </pic:blipFill>
+                  <pic:spPr>
+                    <a:xfrm>
+                      <a:off x="0" y="0"/>
+                      <a:ext cx="4352925" cy="2914650"/>
+                    </a:xfrm>
+                    <a:prstGeom prst="rect">
+                      <a:avLst/>
+                    </a:prstGeom>
+                  </pic:spPr>
+                </pic:pic>
+              </a:graphicData>
+            </a:graphic>
+          </wp:inline>
+        </w:drawing>
+      </w:r>
+    </w:p>
+    <w:p>
+      <w:pPr>
+        <w:spacing w:after="240" w:line="360" w:lineRule="auto"/>
+        <w:rPr>
+          <w:rFonts w:ascii="Verdana" w:eastAsia="Times New Roman" w:hAnsi="Verdana" w:cs="Times New Roman"/>
+          <w:bCs/>
+          <w:color w:val="000000"/>
+          <w:sz w:val="24"/>
+          <w:szCs w:val="24"/>
+        </w:rPr>
+      </w:pPr>
+      <w:r>
+        <w:rPr>
+          <w:noProof/>
+        </w:rPr>
+        <w:drawing>
+          <wp:inline distT="0" distB="0" distL="0" distR="0" wp14:anchorId="47E6050F" wp14:editId="6CB48BBF">
+            <wp:extent cx="4362450" cy="2905125"/>
+            <wp:effectExtent l="0" t="0" r="0" b="9525"/>
+            <wp:docPr id="10" name="Picture 10"/>
+            <wp:cNvGraphicFramePr>
+              <a:graphicFrameLocks xmlns:a="http://schemas.openxmlformats.org/drawingml/2006/main" noChangeAspect="1"/>
+            </wp:cNvGraphicFramePr>
+            <a:graphic xmlns:a="http://schemas.openxmlformats.org/drawingml/2006/main">
+              <a:graphicData uri="http://schemas.openxmlformats.org/drawingml/2006/picture">
+                <pic:pic xmlns:pic="http://schemas.openxmlformats.org/drawingml/2006/picture">
+                  <pic:nvPicPr>
+                    <pic:cNvPr id="1" name=""/>
+                    <pic:cNvPicPr/>
+                  </pic:nvPicPr>
+                  <pic:blipFill>
+                    <a:blip r:embed="rId13"/>
+                    <a:stretch>
+                      <a:fillRect/>
+                    </a:stretch>
+                  </pic:blipFill>
+                  <pic:spPr>
+                    <a:xfrm>
+                      <a:off x="0" y="0"/>
+                      <a:ext cx="4362450" cy="2905125"/>
+                    </a:xfrm>
+                    <a:prstGeom prst="rect">
+                      <a:avLst/>
+                    </a:prstGeom>
+                  </pic:spPr>
+                </pic:pic>
+              </a:graphicData>
+            </a:graphic>
+          </wp:inline>
+        </w:drawing>
+      </w:r>
+    </w:p>
+    <w:p>
+      <w:pPr>
+        <w:spacing w:after="240" w:line="360" w:lineRule="auto"/>
+        <w:rPr>
+          <w:rFonts w:ascii="Verdana" w:eastAsia="Times New Roman" w:hAnsi="Verdana" w:cs="Times New Roman"/>
+          <w:bCs/>
+          <w:color w:val="000000"/>
+          <w:sz w:val="24"/>
+          <w:szCs w:val="24"/>
+        </w:rPr>
+      </w:pPr>
+      <w:r>
+        <w:rPr>
+          <w:noProof/>
+        </w:rPr>
+        <w:lastRenderedPageBreak/>
+        <w:drawing>
+          <wp:inline distT="0" distB="0" distL="0" distR="0" wp14:anchorId="3062C112" wp14:editId="262AF512">
+            <wp:extent cx="4391025" cy="2971800"/>
+            <wp:effectExtent l="0" t="0" r="9525" b="0"/>
+            <wp:docPr id="11" name="Picture 11"/>
+            <wp:cNvGraphicFramePr>
+              <a:graphicFrameLocks xmlns:a="http://schemas.openxmlformats.org/drawingml/2006/main" noChangeAspect="1"/>
+            </wp:cNvGraphicFramePr>
+            <a:graphic xmlns:a="http://schemas.openxmlformats.org/drawingml/2006/main">
+              <a:graphicData uri="http://schemas.openxmlformats.org/drawingml/2006/picture">
+                <pic:pic xmlns:pic="http://schemas.openxmlformats.org/drawingml/2006/picture">
+                  <pic:nvPicPr>
+                    <pic:cNvPr id="1" name=""/>
+                    <pic:cNvPicPr/>
+                  </pic:nvPicPr>
+                  <pic:blipFill>
+                    <a:blip r:embed="rId14"/>
+                    <a:stretch>
+                      <a:fillRect/>
+                    </a:stretch>
+                  </pic:blipFill>
+                  <pic:spPr>
+                    <a:xfrm>
+                      <a:off x="0" y="0"/>
+                      <a:ext cx="4391025" cy="2971800"/>
+                    </a:xfrm>
+                    <a:prstGeom prst="rect">
+                      <a:avLst/>
+                    </a:prstGeom>
+                  </pic:spPr>
+                </pic:pic>
+              </a:graphicData>
+            </a:graphic>
+          </wp:inline>
+        </w:drawing>
+      </w:r>
+      <w:r>
+        <w:rPr>
+          <w:noProof/>
+        </w:rPr>
+        <w:drawing>
+          <wp:inline distT="0" distB="0" distL="0" distR="0" wp14:anchorId="3FB47576" wp14:editId="2D1D99BF">
+            <wp:extent cx="4314825" cy="2867025"/>
+            <wp:effectExtent l="0" t="0" r="9525" b="9525"/>
+            <wp:docPr id="12" name="Picture 12"/>
+            <wp:cNvGraphicFramePr>
+              <a:graphicFrameLocks xmlns:a="http://schemas.openxmlformats.org/drawingml/2006/main" noChangeAspect="1"/>
+            </wp:cNvGraphicFramePr>
+            <a:graphic xmlns:a="http://schemas.openxmlformats.org/drawingml/2006/main">
+              <a:graphicData uri="http://schemas.openxmlformats.org/drawingml/2006/picture">
+                <pic:pic xmlns:pic="http://schemas.openxmlformats.org/drawingml/2006/picture">
+                  <pic:nvPicPr>
+                    <pic:cNvPr id="1" name=""/>
+                    <pic:cNvPicPr/>
+                  </pic:nvPicPr>
+                  <pic:blipFill>
+                    <a:blip r:embed="rId15"/>
+                    <a:stretch>
+                      <a:fillRect/>
+                    </a:stretch>
+                  </pic:blipFill>
+                  <pic:spPr>
+                    <a:xfrm>
+                      <a:off x="0" y="0"/>
+                      <a:ext cx="4314825" cy="2867025"/>
+                    </a:xfrm>
+                    <a:prstGeom prst="rect">
+                      <a:avLst/>
+                    </a:prstGeom>
+                  </pic:spPr>
+                </pic:pic>
+              </a:graphicData>
+            </a:graphic>
+          </wp:inline>
+        </w:drawing>
+      </w:r>
+    </w:p>
+    <w:p>
+      <w:pPr>
+        <w:spacing w:after="240" w:line="360" w:lineRule="auto"/>
         <w:rPr>
           <w:rFonts w:ascii="Verdana" w:eastAsia="Times New Roman" w:hAnsi="Verdana" w:cs="Times New Roman"/>
           <w:bCs/>
@@ -2504,77 +2275,6 @@
           <w:szCs w:val="24"/>
         </w:rPr>
         <w:tab/>
-        <w:t>In conclusion, we have used bits, bytes, and words</w:t>
-      </w:r>
-      <w:r>
-        <w:rPr>
-          <w:rFonts w:ascii="Verdana" w:eastAsia="Times New Roman" w:hAnsi="Verdana" w:cs="Times New Roman"/>
-          <w:bCs/>
-          <w:color w:val="000000"/>
-          <w:sz w:val="24"/>
-          <w:szCs w:val="24"/>
-        </w:rPr>
-        <w:t xml:space="preserve"> as well as related </w:t>
-      </w:r>
-      <w:r>
-        <w:rPr>
-          <w:rFonts w:ascii="Verdana" w:eastAsia="Times New Roman" w:hAnsi="Verdana" w:cs="Times New Roman"/>
-          <w:bCs/>
-          <w:color w:val="000000"/>
-          <w:sz w:val="24"/>
-          <w:szCs w:val="24"/>
-        </w:rPr>
-        <w:t xml:space="preserve">them with alleles, genes, and chromosomes </w:t>
-      </w:r>
-      <w:r>
-        <w:rPr>
-          <w:rFonts w:ascii="Verdana" w:eastAsia="Times New Roman" w:hAnsi="Verdana" w:cs="Times New Roman"/>
-          <w:bCs/>
-          <w:color w:val="000000"/>
-          <w:sz w:val="24"/>
-          <w:szCs w:val="24"/>
-        </w:rPr>
-        <w:t>from biology to form</w:t>
-      </w:r>
-      <w:r>
-        <w:rPr>
-          <w:rFonts w:ascii="Verdana" w:eastAsia="Times New Roman" w:hAnsi="Verdana" w:cs="Times New Roman"/>
-          <w:bCs/>
-          <w:color w:val="000000"/>
-          <w:sz w:val="24"/>
-          <w:szCs w:val="24"/>
-        </w:rPr>
-        <w:t xml:space="preserve"> </w:t>
-      </w:r>
-      <w:r>
-        <w:rPr>
-          <w:rFonts w:ascii="Verdana" w:eastAsia="Times New Roman" w:hAnsi="Verdana" w:cs="Times New Roman"/>
-          <w:bCs/>
-          <w:color w:val="000000"/>
-          <w:sz w:val="24"/>
-          <w:szCs w:val="24"/>
-        </w:rPr>
-        <w:t xml:space="preserve">a </w:t>
-      </w:r>
-      <w:r>
-        <w:rPr>
-          <w:rFonts w:ascii="Verdana" w:eastAsia="Times New Roman" w:hAnsi="Verdana" w:cs="Times New Roman"/>
-          <w:bCs/>
-          <w:color w:val="000000"/>
-          <w:sz w:val="24"/>
-          <w:szCs w:val="24"/>
-        </w:rPr>
-        <w:t xml:space="preserve">population. </w:t>
-      </w:r>
-      <w:r>
-        <w:rPr>
-          <w:rFonts w:ascii="Verdana" w:eastAsia="Times New Roman" w:hAnsi="Verdana" w:cs="Times New Roman"/>
-          <w:bCs/>
-          <w:color w:val="000000"/>
-          <w:sz w:val="24"/>
-          <w:szCs w:val="24"/>
-        </w:rPr>
-        <w:t>We have seen that we can write computer programs to use natural selection to find a solution to a problem at hand by mating and mutating chromosomes to form new generations after generations of children chromosomes with each child, more or less, getting closer to desired fitness/cost value and more importantly the end goal.</w:t>
       </w:r>
     </w:p>
     <w:p>
@@ -2595,10 +2295,51 @@
         <w:spacing w:after="240" w:line="360" w:lineRule="auto"/>
         <w:rPr>
           <w:rFonts w:ascii="Verdana" w:eastAsia="Times New Roman" w:hAnsi="Verdana" w:cs="Times New Roman"/>
-          <w:sz w:val="24"/>
-          <w:szCs w:val="24"/>
-        </w:rPr>
-      </w:pPr>
+          <w:b/>
+          <w:bCs/>
+          <w:color w:val="000000"/>
+          <w:sz w:val="24"/>
+          <w:szCs w:val="24"/>
+        </w:rPr>
+      </w:pPr>
+    </w:p>
+    <w:p>
+      <w:pPr>
+        <w:spacing w:after="240" w:line="360" w:lineRule="auto"/>
+        <w:rPr>
+          <w:rFonts w:ascii="Verdana" w:eastAsia="Times New Roman" w:hAnsi="Verdana" w:cs="Times New Roman"/>
+          <w:b/>
+          <w:bCs/>
+          <w:color w:val="000000"/>
+          <w:sz w:val="24"/>
+          <w:szCs w:val="24"/>
+        </w:rPr>
+      </w:pPr>
+    </w:p>
+    <w:p>
+      <w:pPr>
+        <w:spacing w:after="240" w:line="360" w:lineRule="auto"/>
+        <w:rPr>
+          <w:rFonts w:ascii="Verdana" w:eastAsia="Times New Roman" w:hAnsi="Verdana" w:cs="Times New Roman"/>
+          <w:b/>
+          <w:bCs/>
+          <w:color w:val="000000"/>
+          <w:sz w:val="24"/>
+          <w:szCs w:val="24"/>
+        </w:rPr>
+      </w:pPr>
+    </w:p>
+    <w:p>
+      <w:pPr>
+        <w:spacing w:after="240" w:line="360" w:lineRule="auto"/>
+        <w:rPr>
+          <w:rFonts w:ascii="Verdana" w:eastAsia="Times New Roman" w:hAnsi="Verdana" w:cs="Times New Roman"/>
+          <w:sz w:val="24"/>
+          <w:szCs w:val="24"/>
+        </w:rPr>
+      </w:pPr>
+      <w:bookmarkStart w:id="0" w:name="_GoBack"/>
+      <w:bookmarkEnd w:id="0"/>
       <w:r>
         <w:rPr>
           <w:rFonts w:ascii="Verdana" w:eastAsia="Times New Roman" w:hAnsi="Verdana" w:cs="Times New Roman"/>
@@ -2611,8 +2352,6 @@
         <w:lastRenderedPageBreak/>
         <w:t>References</w:t>
       </w:r>
-      <w:bookmarkStart w:id="0" w:name="_GoBack"/>
-      <w:bookmarkEnd w:id="0"/>
     </w:p>
     <w:p>
       <w:pPr>
@@ -2632,7 +2371,7 @@
         </w:rPr>
         <w:t>[1]</w:t>
       </w:r>
-      <w:hyperlink r:id="rId10" w:history="1">
+      <w:hyperlink r:id="rId16" w:history="1">
         <w:r>
           <w:rPr>
             <w:rFonts w:ascii="Verdana" w:eastAsia="Times New Roman" w:hAnsi="Verdana" w:cs="Times New Roman"/>
@@ -2672,7 +2411,7 @@
         </w:rPr>
         <w:t>[2]</w:t>
       </w:r>
-      <w:hyperlink r:id="rId11" w:history="1">
+      <w:hyperlink r:id="rId17" w:history="1">
         <w:r>
           <w:rPr>
             <w:rFonts w:ascii="Verdana" w:eastAsia="Times New Roman" w:hAnsi="Verdana" w:cs="Times New Roman"/>
@@ -2712,7 +2451,7 @@
         </w:rPr>
         <w:t xml:space="preserve">[3] </w:t>
       </w:r>
-      <w:hyperlink r:id="rId12" w:history="1">
+      <w:hyperlink r:id="rId18" w:history="1">
         <w:r>
           <w:rPr>
             <w:rFonts w:ascii="Verdana" w:eastAsia="Times New Roman" w:hAnsi="Verdana" w:cs="Times New Roman"/>
@@ -2743,7 +2482,7 @@
         </w:rPr>
         <w:t xml:space="preserve">[4] </w:t>
       </w:r>
-      <w:hyperlink r:id="rId13" w:history="1">
+      <w:hyperlink r:id="rId19" w:history="1">
         <w:r>
           <w:rPr>
             <w:rFonts w:ascii="Verdana" w:eastAsia="Times New Roman" w:hAnsi="Verdana" w:cs="Times New Roman"/>
@@ -2752,20 +2491,8 @@
             <w:szCs w:val="20"/>
             <w:u w:val="single"/>
           </w:rPr>
-          <w:t xml:space="preserve">What is the role of mutation and crossover probability in Genetic </w:t>
+          <w:t>What is the role of mutation and crossover probability in Genetic algorithms</w:t>
         </w:r>
-        <w:proofErr w:type="gramStart"/>
-        <w:r>
-          <w:rPr>
-            <w:rFonts w:ascii="Verdana" w:eastAsia="Times New Roman" w:hAnsi="Verdana" w:cs="Times New Roman"/>
-            <w:color w:val="1155CC"/>
-            <w:sz w:val="20"/>
-            <w:szCs w:val="20"/>
-            <w:u w:val="single"/>
-          </w:rPr>
-          <w:t>algorithms</w:t>
-        </w:r>
-        <w:proofErr w:type="gramEnd"/>
       </w:hyperlink>
     </w:p>
     <w:p>
@@ -2786,7 +2513,7 @@
         </w:rPr>
         <w:t xml:space="preserve">[5] </w:t>
       </w:r>
-      <w:hyperlink r:id="rId14" w:history="1">
+      <w:hyperlink r:id="rId20" w:history="1">
         <w:r>
           <w:rPr>
             <w:rFonts w:ascii="Verdana" w:eastAsia="Times New Roman" w:hAnsi="Verdana" w:cs="Times New Roman"/>

</xml_diff>